<commit_message>
added functions for AOCS sizing
</commit_message>
<xml_diff>
--- a/organizational/Design Log.docx
+++ b/organizational/Design Log.docx
@@ -236,6 +236,11 @@
     </w:p>
     <w:p>
       <w:pPr>
+        <w:spacing w:after="0"/>
+      </w:pPr>
+    </w:p>
+    <w:p>
+      <w:pPr>
         <w:pStyle w:val="Heading3"/>
         <w:spacing w:before="0"/>
       </w:pPr>
@@ -243,7 +248,7 @@
         <w:t>Probe</w:t>
       </w:r>
       <w:r>
-        <w:t xml:space="preserve"> (EDL)</w:t>
+        <w:t xml:space="preserve"> </w:t>
       </w:r>
     </w:p>
     <w:p>
@@ -449,28 +454,737 @@
       </w:pPr>
       <w:r>
         <w:t>Lift/bank control (likely if lifting trajectory is chosen)</w:t>
+      </w:r>
+    </w:p>
+    <w:p>
+      <w:pPr>
+        <w:spacing w:after="0"/>
+      </w:pPr>
+    </w:p>
+    <w:p>
+      <w:pPr>
+        <w:spacing w:after="0"/>
+      </w:pPr>
+    </w:p>
+    <w:p>
+      <w:pPr>
+        <w:pStyle w:val="Heading2"/>
+        <w:spacing w:before="0"/>
+      </w:pPr>
+      <w:r>
+        <w:t>ACS Type</w:t>
+      </w:r>
+    </w:p>
+    <w:p>
+      <w:pPr>
+        <w:pStyle w:val="Heading3"/>
+        <w:spacing w:before="0"/>
+      </w:pPr>
+      <w:r>
+        <w:t>Orbiter</w:t>
+      </w:r>
+    </w:p>
+    <w:p>
+      <w:pPr>
+        <w:pStyle w:val="ListParagraph"/>
+        <w:numPr>
+          <w:ilvl w:val="0"/>
+          <w:numId w:val="1"/>
+        </w:numPr>
+        <w:spacing w:after="0"/>
+      </w:pPr>
+      <w:r>
+        <w:t>Primarily dependent on</w:t>
+      </w:r>
+      <w:r>
+        <w:t xml:space="preserve"> TT&amp;C</w:t>
+      </w:r>
+      <w:r>
+        <w:t xml:space="preserve"> pointing requirements and accuracy</w:t>
+      </w:r>
+    </w:p>
+    <w:p>
+      <w:pPr>
+        <w:spacing w:after="0"/>
+      </w:pPr>
+    </w:p>
+    <w:p>
+      <w:pPr>
+        <w:spacing w:after="0"/>
+      </w:pPr>
+      <w:r>
+        <w:t>Orbit control type will be (SMAD Table 11-4):</w:t>
+      </w:r>
+    </w:p>
+    <w:p>
+      <w:pPr>
+        <w:pStyle w:val="ListParagraph"/>
+        <w:numPr>
+          <w:ilvl w:val="0"/>
+          <w:numId w:val="1"/>
+        </w:numPr>
+        <w:spacing w:after="0"/>
+      </w:pPr>
+      <w:r>
+        <w:t>Three-axis, zero-momentum (3 wheels</w:t>
+      </w:r>
+      <w:r>
+        <w:t xml:space="preserve"> + thrusters</w:t>
+      </w:r>
+      <w:r>
+        <w:t xml:space="preserve">) </w:t>
+      </w:r>
+    </w:p>
+    <w:p>
+      <w:pPr>
+        <w:pStyle w:val="ListParagraph"/>
+        <w:numPr>
+          <w:ilvl w:val="0"/>
+          <w:numId w:val="1"/>
+        </w:numPr>
+        <w:spacing w:after="0"/>
+      </w:pPr>
+      <w:r>
+        <w:t>High pointing accuracy</w:t>
+      </w:r>
+    </w:p>
+    <w:p>
+      <w:pPr>
+        <w:pStyle w:val="ListParagraph"/>
+        <w:numPr>
+          <w:ilvl w:val="0"/>
+          <w:numId w:val="1"/>
+        </w:numPr>
+        <w:spacing w:after="0"/>
+      </w:pPr>
+      <w:r>
+        <w:t>Combination of thrusters and reaction wheels</w:t>
+      </w:r>
+    </w:p>
+    <w:p>
+      <w:pPr>
+        <w:pStyle w:val="ListParagraph"/>
+        <w:numPr>
+          <w:ilvl w:val="0"/>
+          <w:numId w:val="1"/>
+        </w:numPr>
+        <w:spacing w:after="0"/>
+      </w:pPr>
+      <w:r>
+        <w:t>Thrusters used for slewing and momentum dumping</w:t>
+      </w:r>
+    </w:p>
+    <w:p>
+      <w:pPr>
+        <w:pStyle w:val="ListParagraph"/>
+        <w:numPr>
+          <w:ilvl w:val="0"/>
+          <w:numId w:val="1"/>
+        </w:numPr>
+        <w:spacing w:after="0"/>
+      </w:pPr>
+      <w:r>
+        <w:t>RW for high accuracy pointing</w:t>
+      </w:r>
+    </w:p>
+    <w:p>
+      <w:pPr>
+        <w:pStyle w:val="ListParagraph"/>
+        <w:numPr>
+          <w:ilvl w:val="0"/>
+          <w:numId w:val="1"/>
+        </w:numPr>
+        <w:spacing w:after="0"/>
+      </w:pPr>
+      <w:r>
+        <w:t>Control Moment Gyros (CMG) likely not needed, TBD in hardware selection phase</w:t>
+      </w:r>
+    </w:p>
+    <w:p>
+      <w:pPr>
+        <w:spacing w:after="0"/>
+      </w:pPr>
+    </w:p>
+    <w:p>
+      <w:pPr>
+        <w:spacing w:after="0"/>
+      </w:pPr>
+    </w:p>
+    <w:p>
+      <w:pPr>
+        <w:pStyle w:val="Heading3"/>
+        <w:spacing w:before="0"/>
+      </w:pPr>
+      <w:r>
+        <w:t>Probe</w:t>
+      </w:r>
+    </w:p>
+    <w:p>
+      <w:pPr>
+        <w:pStyle w:val="ListParagraph"/>
+        <w:numPr>
+          <w:ilvl w:val="0"/>
+          <w:numId w:val="1"/>
+        </w:numPr>
+        <w:spacing w:after="0"/>
+      </w:pPr>
+      <w:r>
+        <w:t xml:space="preserve">If lifting trajectory is used, spin-stabilized will not be applicable. </w:t>
+      </w:r>
+    </w:p>
+    <w:p>
+      <w:pPr>
+        <w:pStyle w:val="ListParagraph"/>
+        <w:numPr>
+          <w:ilvl w:val="0"/>
+          <w:numId w:val="1"/>
+        </w:numPr>
+        <w:spacing w:after="0"/>
+      </w:pPr>
+      <w:r>
+        <w:t>Spin stabilization also unlikely due to the need to execute a 180deg flip maneuver between de-orbit burn and atmospheric re-entry</w:t>
+      </w:r>
+    </w:p>
+    <w:p>
+      <w:pPr>
+        <w:spacing w:after="0"/>
+      </w:pPr>
+    </w:p>
+    <w:p>
+      <w:pPr>
+        <w:spacing w:after="0"/>
+      </w:pPr>
+      <w:r>
+        <w:t>Control type will be</w:t>
+      </w:r>
+      <w:r>
+        <w:t xml:space="preserve"> (</w:t>
+      </w:r>
+      <w:r>
+        <w:t>referring to SMAD table 11-4</w:t>
+      </w:r>
+      <w:r>
+        <w:t>)</w:t>
+      </w:r>
+      <w:r>
+        <w:t>:</w:t>
+      </w:r>
+    </w:p>
+    <w:p>
+      <w:pPr>
+        <w:pStyle w:val="ListParagraph"/>
+        <w:numPr>
+          <w:ilvl w:val="0"/>
+          <w:numId w:val="1"/>
+        </w:numPr>
+        <w:spacing w:after="0"/>
+      </w:pPr>
+      <w:r>
+        <w:t>Three-axis, zero momentum</w:t>
+      </w:r>
+      <w:r>
+        <w:t xml:space="preserve"> (thruster only) </w:t>
+      </w:r>
+    </w:p>
+    <w:p>
+      <w:pPr>
+        <w:pStyle w:val="ListParagraph"/>
+        <w:numPr>
+          <w:ilvl w:val="0"/>
+          <w:numId w:val="1"/>
+        </w:numPr>
+        <w:spacing w:after="0"/>
+      </w:pPr>
+      <w:r>
+        <w:t xml:space="preserve">Pointing accuracy 0.1 – 5 </w:t>
+      </w:r>
+      <w:proofErr w:type="spellStart"/>
+      <w:r>
+        <w:t>deg</w:t>
+      </w:r>
+      <w:proofErr w:type="spellEnd"/>
+    </w:p>
+    <w:p>
+      <w:pPr>
+        <w:pStyle w:val="ListParagraph"/>
+        <w:numPr>
+          <w:ilvl w:val="0"/>
+          <w:numId w:val="1"/>
+        </w:numPr>
+        <w:spacing w:after="0"/>
+      </w:pPr>
+      <w:r>
+        <w:t>High rates possible</w:t>
+      </w:r>
+    </w:p>
+    <w:p>
+      <w:pPr>
+        <w:spacing w:after="0"/>
+      </w:pPr>
+    </w:p>
+    <w:p>
+      <w:pPr>
+        <w:spacing w:after="0"/>
+      </w:pPr>
+    </w:p>
+    <w:p>
+      <w:pPr>
+        <w:pStyle w:val="Heading2"/>
+        <w:spacing w:before="0"/>
+      </w:pPr>
+      <w:r>
+        <w:t>Hardware Selection</w:t>
+      </w:r>
+    </w:p>
+    <w:p>
+      <w:pPr>
+        <w:pStyle w:val="Heading3"/>
+        <w:spacing w:before="0"/>
+      </w:pPr>
+      <w:r>
+        <w:t>Orbiter</w:t>
+      </w:r>
+    </w:p>
+    <w:p>
+      <w:pPr>
+        <w:pStyle w:val="ListParagraph"/>
+        <w:numPr>
+          <w:ilvl w:val="0"/>
+          <w:numId w:val="1"/>
+        </w:numPr>
+        <w:spacing w:after="0"/>
+      </w:pPr>
+      <w:r>
+        <w:t>Three-axis control:</w:t>
+      </w:r>
+    </w:p>
+    <w:p>
+      <w:pPr>
+        <w:pStyle w:val="ListParagraph"/>
+        <w:numPr>
+          <w:ilvl w:val="1"/>
+          <w:numId w:val="1"/>
+        </w:numPr>
+        <w:spacing w:after="0"/>
+      </w:pPr>
+      <w:r>
+        <w:t>Thrusters</w:t>
+      </w:r>
+    </w:p>
+    <w:p>
+      <w:pPr>
+        <w:pStyle w:val="ListParagraph"/>
+        <w:numPr>
+          <w:ilvl w:val="1"/>
+          <w:numId w:val="1"/>
+        </w:numPr>
+        <w:spacing w:after="0"/>
+      </w:pPr>
+      <w:r>
+        <w:t>Reaction wheels</w:t>
+      </w:r>
+    </w:p>
+    <w:p>
+      <w:pPr>
+        <w:pStyle w:val="ListParagraph"/>
+        <w:numPr>
+          <w:ilvl w:val="1"/>
+          <w:numId w:val="1"/>
+        </w:numPr>
+        <w:spacing w:after="0"/>
+      </w:pPr>
+      <w:r>
+        <w:t>Control Moment Gyros</w:t>
+      </w:r>
+    </w:p>
+    <w:p>
+      <w:pPr>
+        <w:pStyle w:val="ListParagraph"/>
+        <w:numPr>
+          <w:ilvl w:val="1"/>
+          <w:numId w:val="1"/>
+        </w:numPr>
+        <w:spacing w:after="0"/>
+      </w:pPr>
+      <w:r>
+        <w:t>Combination…</w:t>
+      </w:r>
+    </w:p>
+    <w:p>
+      <w:pPr>
+        <w:pStyle w:val="Heading3"/>
+        <w:spacing w:before="0"/>
+      </w:pPr>
+      <w:r>
+        <w:t>Probe</w:t>
+      </w:r>
+    </w:p>
+    <w:p>
+      <w:pPr>
+        <w:pStyle w:val="ListParagraph"/>
+        <w:numPr>
+          <w:ilvl w:val="0"/>
+          <w:numId w:val="1"/>
+        </w:numPr>
+        <w:spacing w:after="0"/>
+      </w:pPr>
+      <w:r>
+        <w:t xml:space="preserve">Likely thruster only (see 2007_Brugarolas on MSL attitude control) </w:t>
+      </w:r>
+      <w:proofErr w:type="spellStart"/>
+      <w:r>
+        <w:t>wrt</w:t>
+      </w:r>
+      <w:proofErr w:type="spellEnd"/>
+      <w:r>
+        <w:t xml:space="preserve"> high attitude </w:t>
+      </w:r>
+      <w:proofErr w:type="spellStart"/>
+      <w:r>
+        <w:t>deadband</w:t>
+      </w:r>
+      <w:proofErr w:type="spellEnd"/>
+      <w:r>
+        <w:t xml:space="preserve"> vs low rate deadbands</w:t>
+      </w:r>
+    </w:p>
+    <w:p>
+      <w:pPr>
+        <w:spacing w:after="0"/>
+        <w:ind w:left="360"/>
+      </w:pPr>
+    </w:p>
+    <w:p>
+      <w:pPr>
+        <w:pStyle w:val="Heading2"/>
+        <w:spacing w:before="0"/>
+      </w:pPr>
+      <w:r>
+        <w:t>Disturbance Torques</w:t>
+      </w:r>
+    </w:p>
+    <w:p>
+      <w:pPr>
+        <w:pStyle w:val="Heading3"/>
+        <w:spacing w:before="0"/>
+      </w:pPr>
+      <w:r>
+        <w:t>Orbiter</w:t>
+      </w:r>
+    </w:p>
+    <w:p>
+      <w:pPr>
+        <w:spacing w:after="0"/>
+      </w:pPr>
+    </w:p>
+    <w:p>
+      <w:pPr>
+        <w:pStyle w:val="Heading3"/>
+        <w:spacing w:before="0"/>
+      </w:pPr>
+      <w:r>
+        <w:t>Probe</w:t>
+      </w:r>
+    </w:p>
+    <w:p>
+      <w:pPr>
+        <w:spacing w:after="0"/>
+      </w:pPr>
+    </w:p>
+    <w:p>
+      <w:pPr>
+        <w:pStyle w:val="Heading2"/>
+        <w:spacing w:before="0"/>
+      </w:pPr>
+      <w:r>
+        <w:t>Control Law</w:t>
+      </w:r>
+    </w:p>
+    <w:p>
+      <w:pPr>
+        <w:pStyle w:val="Heading3"/>
+        <w:spacing w:before="0"/>
+      </w:pPr>
+      <w:r>
+        <w:t>Orbiter</w:t>
+      </w:r>
+    </w:p>
+    <w:p>
+      <w:pPr>
+        <w:pStyle w:val="Heading3"/>
+        <w:spacing w:before="0"/>
+      </w:pPr>
+      <w:r>
+        <w:t>Probe</w:t>
+      </w:r>
+    </w:p>
+    <w:p>
+      <w:pPr>
+        <w:pStyle w:val="ListParagraph"/>
+        <w:numPr>
+          <w:ilvl w:val="0"/>
+          <w:numId w:val="1"/>
+        </w:numPr>
+        <w:spacing w:after="0"/>
+      </w:pPr>
+      <w:r>
+        <w:t>See 2013_SanMartin_Dev-of-MSL</w:t>
+      </w:r>
+    </w:p>
+    <w:p>
+      <w:pPr>
+        <w:spacing w:after="0"/>
+      </w:pPr>
+    </w:p>
+    <w:p>
+      <w:pPr>
+        <w:pStyle w:val="Heading2"/>
+        <w:spacing w:before="0"/>
+      </w:pPr>
+      <w:r>
+        <w:lastRenderedPageBreak/>
+        <w:t>Budgets</w:t>
+      </w:r>
+      <w:r>
+        <w:t xml:space="preserve"> (Basic sizing </w:t>
+      </w:r>
+      <w:r>
+        <w:t xml:space="preserve">based on MRO and MSL, </w:t>
+      </w:r>
+      <w:r>
+        <w:rPr>
+          <w:b/>
+        </w:rPr>
+        <w:t>NO CALCULATIONS</w:t>
+      </w:r>
+      <w:r>
+        <w:t>)</w:t>
+      </w:r>
+    </w:p>
+    <w:p>
+      <w:pPr>
+        <w:pStyle w:val="Heading3"/>
+        <w:spacing w:before="0"/>
+      </w:pPr>
+      <w:r>
+        <w:t>Orbiter</w:t>
+      </w:r>
+      <w:r>
+        <w:t xml:space="preserve"> (</w:t>
+      </w:r>
+      <w:r>
+        <w:t xml:space="preserve">selection </w:t>
+      </w:r>
+      <w:r>
+        <w:t>based on MRO)</w:t>
+      </w:r>
+    </w:p>
+    <w:p>
+      <w:pPr>
+        <w:pStyle w:val="ListParagraph"/>
+        <w:numPr>
+          <w:ilvl w:val="0"/>
+          <w:numId w:val="1"/>
+        </w:numPr>
+        <w:spacing w:after="0"/>
+      </w:pPr>
+      <w:r>
+        <w:t>RCS (</w:t>
+      </w:r>
+      <w:r>
+        <w:t>not MRO</w:t>
+      </w:r>
+      <w:r>
+        <w:t>)</w:t>
+      </w:r>
+      <w:r>
+        <w:t xml:space="preserve"> mass TBD</w:t>
+      </w:r>
+    </w:p>
+    <w:p>
+      <w:pPr>
+        <w:pStyle w:val="ListParagraph"/>
+        <w:numPr>
+          <w:ilvl w:val="0"/>
+          <w:numId w:val="1"/>
+        </w:numPr>
+        <w:spacing w:after="0"/>
+      </w:pPr>
+      <w:r>
+        <w:t>RWA</w:t>
+      </w:r>
+      <w:r>
+        <w:t xml:space="preserve"> 2 – 20kg; 10 – 110W</w:t>
+      </w:r>
+      <w:r>
+        <w:t xml:space="preserve"> (per wheel) [SMAD]</w:t>
+      </w:r>
+    </w:p>
+    <w:p>
+      <w:pPr>
+        <w:pStyle w:val="ListParagraph"/>
+        <w:numPr>
+          <w:ilvl w:val="1"/>
+          <w:numId w:val="1"/>
+        </w:numPr>
+        <w:spacing w:after="0"/>
+      </w:pPr>
+      <w:r>
+        <w:t>MRO 10kg per RW x 4 wheels</w:t>
+      </w:r>
+    </w:p>
+    <w:p>
+      <w:pPr>
+        <w:pStyle w:val="ListParagraph"/>
+        <w:numPr>
+          <w:ilvl w:val="1"/>
+          <w:numId w:val="1"/>
+        </w:numPr>
+        <w:spacing w:after="0"/>
+      </w:pPr>
+      <w:r>
+        <w:t>MRO mass = 1000kg, our orbiter = 1990kg</w:t>
+      </w:r>
+    </w:p>
+    <w:p>
+      <w:pPr>
+        <w:pStyle w:val="ListParagraph"/>
+        <w:numPr>
+          <w:ilvl w:val="1"/>
+          <w:numId w:val="1"/>
+        </w:numPr>
+        <w:spacing w:after="0"/>
+      </w:pPr>
+      <w:r>
+        <w:t xml:space="preserve">Estimate </w:t>
+      </w:r>
+      <w:r>
+        <w:t>20</w:t>
+      </w:r>
+      <w:r>
+        <w:t xml:space="preserve">kg per RW </w:t>
+      </w:r>
+      <w:r>
+        <w:sym w:font="Wingdings" w:char="F0E0"/>
+      </w:r>
+      <w:r>
+        <w:t xml:space="preserve"> </w:t>
+      </w:r>
+      <w:r>
+        <w:rPr>
+          <w:b/>
+        </w:rPr>
+        <w:t>80</w:t>
       </w:r>
       <w:bookmarkStart w:id="0" w:name="_GoBack"/>
       <w:bookmarkEnd w:id="0"/>
-    </w:p>
-    <w:p>
-      <w:pPr>
-        <w:spacing w:after="0"/>
-      </w:pPr>
-    </w:p>
-    <w:p>
-      <w:pPr>
-        <w:spacing w:after="0"/>
-      </w:pPr>
-    </w:p>
-    <w:p>
-      <w:pPr>
-        <w:pStyle w:val="Heading2"/>
-        <w:spacing w:before="0"/>
-      </w:pPr>
-      <w:r>
-        <w:t>ACS Type</w:t>
-      </w:r>
+      <w:r>
+        <w:rPr>
+          <w:b/>
+        </w:rPr>
+        <w:t>kg</w:t>
+      </w:r>
+      <w:r>
+        <w:t xml:space="preserve"> total</w:t>
+      </w:r>
+    </w:p>
+    <w:p>
+      <w:pPr>
+        <w:pStyle w:val="ListParagraph"/>
+        <w:numPr>
+          <w:ilvl w:val="0"/>
+          <w:numId w:val="1"/>
+        </w:numPr>
+        <w:spacing w:after="0"/>
+      </w:pPr>
+      <w:r>
+        <w:t>Sensors:</w:t>
+      </w:r>
+    </w:p>
+    <w:p>
+      <w:pPr>
+        <w:pStyle w:val="ListParagraph"/>
+        <w:numPr>
+          <w:ilvl w:val="1"/>
+          <w:numId w:val="1"/>
+        </w:numPr>
+        <w:spacing w:after="0"/>
+      </w:pPr>
+      <w:r>
+        <w:t>Star trackers</w:t>
+      </w:r>
+      <w:r>
+        <w:t xml:space="preserve"> 2 – 5kg; 5 – 20 W</w:t>
+      </w:r>
+    </w:p>
+    <w:p>
+      <w:pPr>
+        <w:pStyle w:val="ListParagraph"/>
+        <w:numPr>
+          <w:ilvl w:val="1"/>
+          <w:numId w:val="1"/>
+        </w:numPr>
+        <w:spacing w:after="0"/>
+      </w:pPr>
+      <w:r>
+        <w:t>Sun sensors</w:t>
+      </w:r>
+      <w:r>
+        <w:t xml:space="preserve"> 0.1 – 2kg; 0 – 3 W</w:t>
+      </w:r>
+    </w:p>
+    <w:p>
+      <w:pPr>
+        <w:pStyle w:val="ListParagraph"/>
+        <w:numPr>
+          <w:ilvl w:val="1"/>
+          <w:numId w:val="1"/>
+        </w:numPr>
+        <w:spacing w:after="0"/>
+      </w:pPr>
+      <w:r>
+        <w:t>IMU</w:t>
+      </w:r>
+      <w:r>
+        <w:t xml:space="preserve"> 1 – 15kg </w:t>
+      </w:r>
+      <w:r>
+        <w:t>10 – 200</w:t>
+      </w:r>
+      <w:r>
+        <w:t>;</w:t>
+      </w:r>
+      <w:r>
+        <w:t xml:space="preserve"> W</w:t>
+      </w:r>
+    </w:p>
+    <w:p>
+      <w:pPr>
+        <w:pStyle w:val="ListParagraph"/>
+        <w:numPr>
+          <w:ilvl w:val="0"/>
+          <w:numId w:val="1"/>
+        </w:numPr>
+        <w:spacing w:after="0"/>
+      </w:pPr>
+      <w:r>
+        <w:t>TOTAL MASS:</w:t>
+      </w:r>
+    </w:p>
+    <w:p>
+      <w:pPr>
+        <w:pStyle w:val="ListParagraph"/>
+        <w:numPr>
+          <w:ilvl w:val="1"/>
+          <w:numId w:val="1"/>
+        </w:numPr>
+        <w:spacing w:after="0"/>
+      </w:pPr>
+    </w:p>
+    <w:p>
+      <w:pPr>
+        <w:spacing w:after="0"/>
+      </w:pPr>
     </w:p>
     <w:p>
       <w:pPr>
@@ -478,119 +1192,93 @@
         <w:spacing w:before="0"/>
       </w:pPr>
       <w:r>
-        <w:t>Orbiter</w:t>
-      </w:r>
-    </w:p>
-    <w:p>
-      <w:pPr>
-        <w:pStyle w:val="ListParagraph"/>
-        <w:numPr>
-          <w:ilvl w:val="0"/>
-          <w:numId w:val="1"/>
-        </w:numPr>
-        <w:spacing w:after="0"/>
-      </w:pPr>
-      <w:r>
-        <w:t>Primarily dependent on</w:t>
-      </w:r>
-      <w:r>
-        <w:t xml:space="preserve"> TT&amp;C</w:t>
-      </w:r>
-      <w:r>
-        <w:t xml:space="preserve"> pointing requirements and accuracy</w:t>
-      </w:r>
-    </w:p>
-    <w:p>
-      <w:pPr>
-        <w:spacing w:after="0"/>
-      </w:pPr>
-    </w:p>
-    <w:p>
-      <w:pPr>
-        <w:spacing w:after="0"/>
-      </w:pPr>
-      <w:r>
-        <w:lastRenderedPageBreak/>
-        <w:t>Orbit control type will be (SMAD Table 11-4):</w:t>
-      </w:r>
-    </w:p>
-    <w:p>
-      <w:pPr>
-        <w:pStyle w:val="ListParagraph"/>
-        <w:numPr>
-          <w:ilvl w:val="0"/>
-          <w:numId w:val="1"/>
-        </w:numPr>
-        <w:spacing w:after="0"/>
-      </w:pPr>
-      <w:r>
-        <w:t xml:space="preserve">Three-axis, zero-momentum (3 wheels) </w:t>
-      </w:r>
-    </w:p>
-    <w:p>
-      <w:pPr>
-        <w:pStyle w:val="ListParagraph"/>
-        <w:numPr>
-          <w:ilvl w:val="0"/>
-          <w:numId w:val="1"/>
-        </w:numPr>
-        <w:spacing w:after="0"/>
-      </w:pPr>
-      <w:r>
-        <w:t>High pointing accuracy</w:t>
-      </w:r>
-    </w:p>
-    <w:p>
-      <w:pPr>
-        <w:pStyle w:val="ListParagraph"/>
-        <w:numPr>
-          <w:ilvl w:val="0"/>
-          <w:numId w:val="1"/>
-        </w:numPr>
-        <w:spacing w:after="0"/>
-      </w:pPr>
-      <w:r>
-        <w:t>Combination of thrusters and reaction wheels</w:t>
-      </w:r>
-    </w:p>
-    <w:p>
-      <w:pPr>
-        <w:pStyle w:val="ListParagraph"/>
-        <w:numPr>
-          <w:ilvl w:val="0"/>
-          <w:numId w:val="1"/>
-        </w:numPr>
-        <w:spacing w:after="0"/>
-      </w:pPr>
-      <w:r>
-        <w:t>Thrusters used for slewing and momentum dumping</w:t>
-      </w:r>
-    </w:p>
-    <w:p>
-      <w:pPr>
-        <w:pStyle w:val="ListParagraph"/>
-        <w:numPr>
-          <w:ilvl w:val="0"/>
-          <w:numId w:val="1"/>
-        </w:numPr>
-        <w:spacing w:after="0"/>
-      </w:pPr>
-      <w:r>
-        <w:t>RW for high accuracy pointing</w:t>
-      </w:r>
-    </w:p>
-    <w:p>
-      <w:pPr>
-        <w:pStyle w:val="ListParagraph"/>
-        <w:numPr>
-          <w:ilvl w:val="0"/>
-          <w:numId w:val="1"/>
-        </w:numPr>
-        <w:spacing w:after="0"/>
-      </w:pPr>
-      <w:r>
-        <w:t>Control Moment Gyros (CMG) likely not needed, TBD in hardware selection phase</w:t>
-      </w:r>
+        <w:t>Probe</w:t>
+      </w:r>
+      <w:r>
+        <w:t xml:space="preserve"> (based on MSL)</w:t>
+      </w:r>
+    </w:p>
+    <w:p>
+      <w:pPr>
+        <w:pStyle w:val="ListParagraph"/>
+        <w:numPr>
+          <w:ilvl w:val="0"/>
+          <w:numId w:val="1"/>
+        </w:numPr>
+        <w:spacing w:after="0"/>
+      </w:pPr>
+      <w:r>
+        <w:t>RCS propellant for MSL:</w:t>
+      </w:r>
+    </w:p>
+    <w:p>
+      <w:pPr>
+        <w:pStyle w:val="ListParagraph"/>
+        <w:numPr>
+          <w:ilvl w:val="1"/>
+          <w:numId w:val="1"/>
+        </w:numPr>
+        <w:spacing w:after="0"/>
+      </w:pPr>
+      <w:r>
+        <w:t>Max 15kg for lander of 900kg (so 1.666%)</w:t>
+      </w:r>
+    </w:p>
+    <w:p>
+      <w:pPr>
+        <w:pStyle w:val="ListParagraph"/>
+        <w:numPr>
+          <w:ilvl w:val="1"/>
+          <w:numId w:val="1"/>
+        </w:numPr>
+        <w:spacing w:after="0"/>
+      </w:pPr>
+      <w:r>
+        <w:t xml:space="preserve">Assuming our probes of 100kg </w:t>
+      </w:r>
+      <w:r>
+        <w:sym w:font="Wingdings" w:char="F0E0"/>
+      </w:r>
+      <w:r>
+        <w:t xml:space="preserve"> 2kg propellant to be safe</w:t>
+      </w:r>
+    </w:p>
+    <w:p>
+      <w:pPr>
+        <w:pStyle w:val="ListParagraph"/>
+        <w:numPr>
+          <w:ilvl w:val="0"/>
+          <w:numId w:val="1"/>
+        </w:numPr>
+        <w:spacing w:after="0"/>
+      </w:pPr>
+      <w:r>
+        <w:t>Sensors:</w:t>
+      </w:r>
+    </w:p>
+    <w:p>
+      <w:pPr>
+        <w:pStyle w:val="ListParagraph"/>
+        <w:numPr>
+          <w:ilvl w:val="1"/>
+          <w:numId w:val="1"/>
+        </w:numPr>
+        <w:spacing w:after="0"/>
+      </w:pPr>
+      <w:r>
+        <w:t>IMU</w:t>
+      </w:r>
+      <w:r>
+        <w:t xml:space="preserve"> 1 – 15kg </w:t>
+      </w:r>
+      <w:r>
+        <w:t>10 – 200 W</w:t>
+      </w:r>
+    </w:p>
+    <w:p>
+      <w:pPr>
+        <w:spacing w:after="0"/>
+      </w:pPr>
     </w:p>
     <w:p>
       <w:pPr>
@@ -598,272 +1286,156 @@
         <w:spacing w:before="0"/>
       </w:pPr>
       <w:r>
-        <w:t>Probe</w:t>
-      </w:r>
-    </w:p>
-    <w:p>
-      <w:pPr>
-        <w:pStyle w:val="ListParagraph"/>
-        <w:numPr>
-          <w:ilvl w:val="0"/>
-          <w:numId w:val="1"/>
-        </w:numPr>
-        <w:spacing w:after="0"/>
-      </w:pPr>
-      <w:r>
-        <w:t xml:space="preserve">If lifting trajectory is used, spin-stabilized will not be applicable. </w:t>
-      </w:r>
-    </w:p>
-    <w:p>
-      <w:pPr>
-        <w:pStyle w:val="ListParagraph"/>
-        <w:numPr>
-          <w:ilvl w:val="0"/>
-          <w:numId w:val="1"/>
-        </w:numPr>
-        <w:spacing w:after="0"/>
-      </w:pPr>
-      <w:r>
-        <w:t>Spin stabilization also unlikely due to the need to execute a 180deg flip maneuver between de-orbit burn and atmospheric re-entry</w:t>
-      </w:r>
-    </w:p>
-    <w:p>
-      <w:pPr>
-        <w:spacing w:after="0"/>
-      </w:pPr>
-    </w:p>
-    <w:p>
-      <w:pPr>
-        <w:spacing w:after="0"/>
-      </w:pPr>
-      <w:r>
-        <w:t>Control type will be</w:t>
-      </w:r>
-      <w:r>
-        <w:t xml:space="preserve"> (</w:t>
-      </w:r>
-      <w:r>
-        <w:t>referring to SMAD table 11-4</w:t>
-      </w:r>
-      <w:r>
-        <w:t>)</w:t>
-      </w:r>
-      <w:r>
-        <w:t>:</w:t>
-      </w:r>
-    </w:p>
-    <w:p>
-      <w:pPr>
-        <w:pStyle w:val="ListParagraph"/>
-        <w:numPr>
-          <w:ilvl w:val="0"/>
-          <w:numId w:val="1"/>
-        </w:numPr>
-        <w:spacing w:after="0"/>
-      </w:pPr>
-      <w:r>
-        <w:t>Three-axis, zero momentum</w:t>
-      </w:r>
-      <w:r>
-        <w:t xml:space="preserve"> (thruster only) </w:t>
-      </w:r>
-    </w:p>
-    <w:p>
-      <w:pPr>
-        <w:pStyle w:val="ListParagraph"/>
-        <w:numPr>
-          <w:ilvl w:val="0"/>
-          <w:numId w:val="1"/>
-        </w:numPr>
-        <w:spacing w:after="0"/>
-      </w:pPr>
-      <w:r>
-        <w:t xml:space="preserve">Pointing accuracy 0.1 – 5 </w:t>
-      </w:r>
-      <w:proofErr w:type="spellStart"/>
-      <w:r>
-        <w:t>deg</w:t>
-      </w:r>
-      <w:proofErr w:type="spellEnd"/>
-    </w:p>
-    <w:p>
-      <w:pPr>
-        <w:pStyle w:val="ListParagraph"/>
-        <w:numPr>
-          <w:ilvl w:val="0"/>
-          <w:numId w:val="1"/>
-        </w:numPr>
-        <w:spacing w:after="0"/>
-      </w:pPr>
-      <w:r>
-        <w:t>High rates possible</w:t>
-      </w:r>
-    </w:p>
-    <w:p>
-      <w:pPr>
-        <w:spacing w:after="0"/>
-      </w:pPr>
-    </w:p>
-    <w:p>
-      <w:pPr>
-        <w:spacing w:after="0"/>
-      </w:pPr>
-    </w:p>
-    <w:p>
-      <w:pPr>
-        <w:pStyle w:val="Heading2"/>
-      </w:pPr>
-      <w:r>
-        <w:t>Hardware Selection</w:t>
-      </w:r>
-    </w:p>
-    <w:p>
-      <w:pPr>
-        <w:pStyle w:val="Heading3"/>
-      </w:pPr>
-      <w:r>
-        <w:t>Orbiter</w:t>
-      </w:r>
-    </w:p>
-    <w:p>
-      <w:pPr>
-        <w:pStyle w:val="ListParagraph"/>
-        <w:numPr>
-          <w:ilvl w:val="0"/>
-          <w:numId w:val="1"/>
-        </w:numPr>
-      </w:pPr>
-      <w:r>
-        <w:t>Three-axis control:</w:t>
-      </w:r>
-    </w:p>
-    <w:p>
-      <w:pPr>
-        <w:pStyle w:val="ListParagraph"/>
-        <w:numPr>
-          <w:ilvl w:val="1"/>
-          <w:numId w:val="1"/>
-        </w:numPr>
-      </w:pPr>
-      <w:r>
-        <w:t>Thrusters</w:t>
-      </w:r>
-    </w:p>
-    <w:p>
-      <w:pPr>
-        <w:pStyle w:val="ListParagraph"/>
-        <w:numPr>
-          <w:ilvl w:val="1"/>
-          <w:numId w:val="1"/>
-        </w:numPr>
-      </w:pPr>
-      <w:r>
-        <w:t>Reaction wheels</w:t>
-      </w:r>
-    </w:p>
-    <w:p>
-      <w:pPr>
-        <w:pStyle w:val="ListParagraph"/>
-        <w:numPr>
-          <w:ilvl w:val="1"/>
-          <w:numId w:val="1"/>
-        </w:numPr>
-      </w:pPr>
-      <w:r>
-        <w:t>Control Moment Gyros</w:t>
-      </w:r>
-    </w:p>
-    <w:p>
-      <w:pPr>
-        <w:pStyle w:val="ListParagraph"/>
-        <w:numPr>
-          <w:ilvl w:val="1"/>
-          <w:numId w:val="1"/>
-        </w:numPr>
-      </w:pPr>
-      <w:r>
-        <w:t>Combination…</w:t>
-      </w:r>
-    </w:p>
-    <w:p>
-      <w:pPr>
-        <w:pStyle w:val="Heading3"/>
-      </w:pPr>
-      <w:r>
-        <w:t>Probe</w:t>
-      </w:r>
-    </w:p>
-    <w:p>
-      <w:pPr>
-        <w:pStyle w:val="ListParagraph"/>
-        <w:numPr>
-          <w:ilvl w:val="0"/>
-          <w:numId w:val="1"/>
-        </w:numPr>
-      </w:pPr>
-      <w:r>
-        <w:t xml:space="preserve">Likely thruster only (see 2007_Brugarolas on MSL attitude control) </w:t>
-      </w:r>
-      <w:proofErr w:type="spellStart"/>
-      <w:r>
-        <w:t>wrt</w:t>
-      </w:r>
-      <w:proofErr w:type="spellEnd"/>
-      <w:r>
-        <w:t xml:space="preserve"> high attitude </w:t>
-      </w:r>
-      <w:proofErr w:type="spellStart"/>
-      <w:r>
-        <w:t>deadband</w:t>
-      </w:r>
-      <w:proofErr w:type="spellEnd"/>
-      <w:r>
-        <w:t xml:space="preserve"> vs low rate deadbands</w:t>
-      </w:r>
-    </w:p>
-    <w:p>
-      <w:pPr>
-        <w:spacing w:after="0"/>
-      </w:pPr>
-    </w:p>
-    <w:p>
-      <w:pPr>
-        <w:pStyle w:val="Heading2"/>
+        <w:t>Other Sub-systems</w:t>
+      </w:r>
+    </w:p>
+    <w:p>
+      <w:pPr>
+        <w:pStyle w:val="Heading4"/>
         <w:spacing w:before="0"/>
       </w:pPr>
       <w:r>
-        <w:t>Control Law</w:t>
-      </w:r>
-    </w:p>
-    <w:p>
-      <w:pPr>
-        <w:pStyle w:val="Heading3"/>
+        <w:t>EPS:</w:t>
+      </w:r>
+    </w:p>
+    <w:p>
+      <w:pPr>
+        <w:spacing w:after="0"/>
+      </w:pPr>
+      <w:r>
+        <w:t>Orbiter power range:</w:t>
+      </w:r>
+      <w:r>
+        <w:t xml:space="preserve"> 25 </w:t>
+      </w:r>
+      <w:r>
+        <w:t>–</w:t>
+      </w:r>
+      <w:r>
+        <w:t xml:space="preserve"> </w:t>
+      </w:r>
+      <w:r>
+        <w:t>333 W</w:t>
+      </w:r>
+    </w:p>
+    <w:p>
+      <w:pPr>
+        <w:spacing w:after="0"/>
+      </w:pPr>
+      <w:r>
+        <w:t>Probe power range:</w:t>
+      </w:r>
+      <w:r>
+        <w:t xml:space="preserve"> 10 – 200 W (IMU)</w:t>
+      </w:r>
+    </w:p>
+    <w:p/>
+    <w:p>
+      <w:pPr>
+        <w:pStyle w:val="Heading4"/>
         <w:spacing w:before="0"/>
       </w:pPr>
       <w:r>
-        <w:t>Orbiter</w:t>
-      </w:r>
-    </w:p>
-    <w:p>
-      <w:pPr>
-        <w:pStyle w:val="Heading3"/>
+        <w:t>Therma</w:t>
+      </w:r>
+      <w:r>
+        <w:t>l:</w:t>
+      </w:r>
+    </w:p>
+    <w:p>
+      <w:pPr>
+        <w:spacing w:after="0"/>
+      </w:pPr>
+      <w:r>
+        <w:t>Orbiter thermal range:</w:t>
+      </w:r>
+    </w:p>
+    <w:p>
+      <w:pPr>
+        <w:spacing w:after="0"/>
+      </w:pPr>
+      <w:r>
+        <w:t>Probe thermal range</w:t>
+      </w:r>
+      <w:r>
+        <w:t xml:space="preserve">: </w:t>
+      </w:r>
+    </w:p>
+    <w:p>
+      <w:pPr>
+        <w:spacing w:after="0"/>
+      </w:pPr>
+    </w:p>
+    <w:p>
+      <w:pPr>
+        <w:pStyle w:val="Heading4"/>
         <w:spacing w:before="0"/>
       </w:pPr>
       <w:r>
-        <w:t>Probe</w:t>
-      </w:r>
-    </w:p>
-    <w:p>
-      <w:pPr>
-        <w:pStyle w:val="ListParagraph"/>
-        <w:numPr>
-          <w:ilvl w:val="0"/>
-          <w:numId w:val="1"/>
-        </w:numPr>
-        <w:spacing w:after="0"/>
-      </w:pPr>
-      <w:r>
-        <w:t>See 2013_SanMartin_Dev-of-MSL</w:t>
+        <w:t>CDH:</w:t>
+      </w:r>
+    </w:p>
+    <w:p>
+      <w:pPr>
+        <w:spacing w:after="0"/>
+      </w:pPr>
+      <w:r>
+        <w:t>Commands from earth:</w:t>
+      </w:r>
+    </w:p>
+    <w:p>
+      <w:pPr>
+        <w:pStyle w:val="ListParagraph"/>
+        <w:numPr>
+          <w:ilvl w:val="0"/>
+          <w:numId w:val="1"/>
+        </w:numPr>
+        <w:spacing w:after="0"/>
+      </w:pPr>
+      <w:r>
+        <w:t>s/c attitude model [2007_You]</w:t>
+      </w:r>
+    </w:p>
+    <w:p>
+      <w:pPr>
+        <w:spacing w:after="0"/>
+      </w:pPr>
+      <w:r>
+        <w:t>Commands from orbiter:</w:t>
+      </w:r>
+    </w:p>
+    <w:p>
+      <w:pPr>
+        <w:pStyle w:val="ListParagraph"/>
+        <w:numPr>
+          <w:ilvl w:val="0"/>
+          <w:numId w:val="1"/>
+        </w:numPr>
+        <w:spacing w:after="0"/>
+      </w:pPr>
+      <w:r>
+        <w:t>attitude estimation [2007_You]</w:t>
+      </w:r>
+    </w:p>
+    <w:p>
+      <w:pPr>
+        <w:spacing w:after="0"/>
+      </w:pPr>
+      <w:r>
+        <w:t>Housekeeping telemetry:</w:t>
+      </w:r>
+    </w:p>
+    <w:p>
+      <w:pPr>
+        <w:pStyle w:val="ListParagraph"/>
+        <w:numPr>
+          <w:ilvl w:val="0"/>
+          <w:numId w:val="1"/>
+        </w:numPr>
+        <w:spacing w:after="0"/>
+      </w:pPr>
+      <w:r>
+        <w:t>TBD</w:t>
       </w:r>
     </w:p>
     <w:sectPr>
@@ -1455,10 +2027,51 @@
       <w:szCs w:val="24"/>
     </w:rPr>
   </w:style>
+  <w:style w:type="paragraph" w:styleId="Heading4">
+    <w:name w:val="heading 4"/>
+    <w:basedOn w:val="Normal"/>
+    <w:next w:val="Normal"/>
+    <w:link w:val="Heading4Char"/>
+    <w:uiPriority w:val="9"/>
+    <w:unhideWhenUsed/>
+    <w:qFormat/>
+    <w:rsid w:val="00A311DE"/>
+    <w:pPr>
+      <w:keepNext/>
+      <w:keepLines/>
+      <w:spacing w:before="40" w:after="0"/>
+      <w:outlineLvl w:val="3"/>
+    </w:pPr>
+    <w:rPr>
+      <w:rFonts w:asciiTheme="majorHAnsi" w:eastAsiaTheme="majorEastAsia" w:hAnsiTheme="majorHAnsi" w:cstheme="majorBidi"/>
+      <w:i/>
+      <w:iCs/>
+      <w:color w:val="2E74B5" w:themeColor="accent1" w:themeShade="BF"/>
+    </w:rPr>
+  </w:style>
+  <w:style w:type="paragraph" w:styleId="Heading5">
+    <w:name w:val="heading 5"/>
+    <w:basedOn w:val="Normal"/>
+    <w:next w:val="Normal"/>
+    <w:link w:val="Heading5Char"/>
+    <w:uiPriority w:val="9"/>
+    <w:unhideWhenUsed/>
+    <w:qFormat/>
+    <w:rsid w:val="00A311DE"/>
+    <w:pPr>
+      <w:keepNext/>
+      <w:keepLines/>
+      <w:spacing w:before="40" w:after="0"/>
+      <w:outlineLvl w:val="4"/>
+    </w:pPr>
+    <w:rPr>
+      <w:rFonts w:asciiTheme="majorHAnsi" w:eastAsiaTheme="majorEastAsia" w:hAnsiTheme="majorHAnsi" w:cstheme="majorBidi"/>
+      <w:color w:val="2E74B5" w:themeColor="accent1" w:themeShade="BF"/>
+    </w:rPr>
+  </w:style>
   <w:style w:type="character" w:default="1" w:styleId="DefaultParagraphFont">
     <w:name w:val="Default Paragraph Font"/>
     <w:uiPriority w:val="1"/>
-    <w:semiHidden/>
     <w:unhideWhenUsed/>
   </w:style>
   <w:style w:type="table" w:default="1" w:styleId="TableNormal">
@@ -1531,6 +2144,30 @@
       <w:ind w:left="720"/>
       <w:contextualSpacing/>
     </w:pPr>
+  </w:style>
+  <w:style w:type="character" w:customStyle="1" w:styleId="Heading4Char">
+    <w:name w:val="Heading 4 Char"/>
+    <w:basedOn w:val="DefaultParagraphFont"/>
+    <w:link w:val="Heading4"/>
+    <w:uiPriority w:val="9"/>
+    <w:rsid w:val="00A311DE"/>
+    <w:rPr>
+      <w:rFonts w:asciiTheme="majorHAnsi" w:eastAsiaTheme="majorEastAsia" w:hAnsiTheme="majorHAnsi" w:cstheme="majorBidi"/>
+      <w:i/>
+      <w:iCs/>
+      <w:color w:val="2E74B5" w:themeColor="accent1" w:themeShade="BF"/>
+    </w:rPr>
+  </w:style>
+  <w:style w:type="character" w:customStyle="1" w:styleId="Heading5Char">
+    <w:name w:val="Heading 5 Char"/>
+    <w:basedOn w:val="DefaultParagraphFont"/>
+    <w:link w:val="Heading5"/>
+    <w:uiPriority w:val="9"/>
+    <w:rsid w:val="00A311DE"/>
+    <w:rPr>
+      <w:rFonts w:asciiTheme="majorHAnsi" w:eastAsiaTheme="majorEastAsia" w:hAnsiTheme="majorHAnsi" w:cstheme="majorBidi"/>
+      <w:color w:val="2E74B5" w:themeColor="accent1" w:themeShade="BF"/>
+    </w:rPr>
   </w:style>
 </w:styles>
 </file>

</xml_diff>

<commit_message>
update aocs design log
</commit_message>
<xml_diff>
--- a/organizational/Design Log.docx
+++ b/organizational/Design Log.docx
@@ -1146,8 +1146,6 @@
       <w:r>
         <w:t xml:space="preserve"> excursion, and rough MOI estimates of the probe. Again, the geometry is unknown at this phase, and therefore the aerodynamic properties cannot be estimated. </w:t>
       </w:r>
-      <w:bookmarkStart w:id="0" w:name="_GoBack"/>
-      <w:bookmarkEnd w:id="0"/>
     </w:p>
     <w:p/>
     <w:p>
@@ -1645,6 +1643,14 @@
       </w:r>
       <w:r>
         <w:t xml:space="preserve"> 1 – 15kg 10 – 200 W</w:t>
+      </w:r>
+      <w:r>
+        <w:t xml:space="preserve"> (estimated 50W b/c smaller.</w:t>
+      </w:r>
+      <w:bookmarkStart w:id="0" w:name="_GoBack"/>
+      <w:bookmarkEnd w:id="0"/>
+      <w:r>
+        <w:t xml:space="preserve"> gut feeling)</w:t>
       </w:r>
     </w:p>
     <w:p>

</xml_diff>

<commit_message>
moment of inertia function added to definitions, AOCS end-of-day budget (no)update
</commit_message>
<xml_diff>
--- a/organizational/Design Log.docx
+++ b/organizational/Design Log.docx
@@ -50,6 +50,9 @@
         <w:t xml:space="preserve">For communications the orbiter must be nadir pointing, except during probe deployment. </w:t>
       </w:r>
       <w:r>
+        <w:t>Max deviation from nadir = 42.4deg</w:t>
+      </w:r>
+      <w:r>
         <w:t xml:space="preserve"> </w:t>
       </w:r>
       <w:r>
@@ -749,344 +752,1069 @@
       </w:r>
     </w:p>
     <w:p>
-      <w:pPr>
-        <w:pStyle w:val="ListParagraph"/>
-        <w:numPr>
-          <w:ilvl w:val="0"/>
-          <w:numId w:val="1"/>
-        </w:numPr>
-      </w:pPr>
       <w:r>
         <w:t>Solar</w:t>
       </w:r>
     </w:p>
-    <w:p>
-      <w:pPr>
-        <w:pStyle w:val="ListParagraph"/>
-        <w:numPr>
-          <w:ilvl w:val="1"/>
-          <w:numId w:val="1"/>
-        </w:numPr>
-      </w:pPr>
-      <w:r>
-        <w:t>Assume reflectance factor of q = 0.6. Based on SMAD</w:t>
-      </w:r>
-    </w:p>
-    <w:p>
-      <w:pPr>
-        <w:pStyle w:val="ListParagraph"/>
-        <w:numPr>
-          <w:ilvl w:val="1"/>
-          <w:numId w:val="1"/>
-        </w:numPr>
-      </w:pPr>
-      <w:r>
-        <w:t xml:space="preserve">Incidence angle assumed to be worst case, </w:t>
+    <w:tbl>
+      <w:tblPr>
+        <w:tblStyle w:val="TableGrid"/>
+        <w:tblW w:w="0" w:type="auto"/>
+        <w:tblInd w:w="360" w:type="dxa"/>
+        <w:tblBorders>
+          <w:insideV w:val="none" w:sz="0" w:space="0" w:color="auto"/>
+        </w:tblBorders>
+        <w:tblLook w:val="04A0" w:firstRow="1" w:lastRow="0" w:firstColumn="1" w:lastColumn="0" w:noHBand="0" w:noVBand="1"/>
+      </w:tblPr>
+      <w:tblGrid>
+        <w:gridCol w:w="1165"/>
+        <w:gridCol w:w="7650"/>
+      </w:tblGrid>
+      <w:tr>
+        <w:tc>
+          <w:tcPr>
+            <w:tcW w:w="1165" w:type="dxa"/>
+          </w:tcPr>
+          <w:p>
+            <w:pPr>
+              <w:rPr>
+                <w:i/>
+              </w:rPr>
+            </w:pPr>
+            <w:r>
+              <w:rPr>
+                <w:i/>
+              </w:rPr>
+              <w:t>Inputs</w:t>
+            </w:r>
+          </w:p>
+        </w:tc>
+        <w:tc>
+          <w:tcPr>
+            <w:tcW w:w="7650" w:type="dxa"/>
+          </w:tcPr>
+          <w:p>
+            <w:pPr>
+              <w:pStyle w:val="ListParagraph"/>
+              <w:numPr>
+                <w:ilvl w:val="0"/>
+                <w:numId w:val="1"/>
+              </w:numPr>
+              <w:ind w:left="342"/>
+            </w:pPr>
+            <w:r>
+              <w:t>Surface area of s/c</w:t>
+            </w:r>
+          </w:p>
+          <w:p>
+            <w:pPr>
+              <w:pStyle w:val="ListParagraph"/>
+              <w:numPr>
+                <w:ilvl w:val="0"/>
+                <w:numId w:val="1"/>
+              </w:numPr>
+              <w:ind w:left="342"/>
+            </w:pPr>
+            <w:r>
+              <w:t>Center of solar pressure (assumed geometric center)</w:t>
+            </w:r>
+          </w:p>
+          <w:p>
+            <w:pPr>
+              <w:pStyle w:val="ListParagraph"/>
+              <w:numPr>
+                <w:ilvl w:val="0"/>
+                <w:numId w:val="1"/>
+              </w:numPr>
+              <w:ind w:left="342"/>
+            </w:pPr>
+            <w:r>
+              <w:t>Center of gravity of s/c</w:t>
+            </w:r>
+          </w:p>
+          <w:p>
+            <w:pPr>
+              <w:pStyle w:val="ListParagraph"/>
+              <w:numPr>
+                <w:ilvl w:val="0"/>
+                <w:numId w:val="1"/>
+              </w:numPr>
+              <w:ind w:left="342"/>
+            </w:pPr>
+            <w:r>
+              <w:t>Reflectance factor q</w:t>
+            </w:r>
+          </w:p>
+          <w:p>
+            <w:pPr>
+              <w:pStyle w:val="ListParagraph"/>
+              <w:numPr>
+                <w:ilvl w:val="0"/>
+                <w:numId w:val="1"/>
+              </w:numPr>
+              <w:ind w:left="342"/>
+            </w:pPr>
+            <w:r>
+              <w:t>Angle of incidence with the sun</w:t>
+            </w:r>
+          </w:p>
+        </w:tc>
+      </w:tr>
+      <w:tr>
+        <w:tc>
+          <w:tcPr>
+            <w:tcW w:w="1165" w:type="dxa"/>
+          </w:tcPr>
+          <w:p>
+            <w:pPr>
+              <w:rPr>
+                <w:i/>
+              </w:rPr>
+            </w:pPr>
+            <w:r>
+              <w:rPr>
+                <w:i/>
+              </w:rPr>
+              <w:t>Outputs</w:t>
+            </w:r>
+          </w:p>
+        </w:tc>
+        <w:tc>
+          <w:tcPr>
+            <w:tcW w:w="7650" w:type="dxa"/>
+          </w:tcPr>
+          <w:p>
+            <w:r>
+              <w:t>Worst-case torque caused by solar radiation</w:t>
+            </w:r>
+          </w:p>
+        </w:tc>
+      </w:tr>
+      <w:tr>
+        <w:tc>
+          <w:tcPr>
+            <w:tcW w:w="1165" w:type="dxa"/>
+          </w:tcPr>
+          <w:p>
+            <w:pPr>
+              <w:rPr>
+                <w:i/>
+              </w:rPr>
+            </w:pPr>
+            <w:r>
+              <w:rPr>
+                <w:i/>
+              </w:rPr>
+              <w:t>Iteration Choices</w:t>
+            </w:r>
+          </w:p>
+        </w:tc>
+        <w:tc>
+          <w:tcPr>
+            <w:tcW w:w="7650" w:type="dxa"/>
+          </w:tcPr>
+          <w:p>
+            <w:pPr>
+              <w:pStyle w:val="ListParagraph"/>
+              <w:numPr>
+                <w:ilvl w:val="0"/>
+                <w:numId w:val="1"/>
+              </w:numPr>
+              <w:ind w:left="337"/>
+            </w:pPr>
+            <w:r>
+              <w:t>Assumed reflectance factor of q = 0.6. Based on SMAD</w:t>
+            </w:r>
+          </w:p>
+          <w:p>
+            <w:pPr>
+              <w:pStyle w:val="ListParagraph"/>
+              <w:numPr>
+                <w:ilvl w:val="0"/>
+                <w:numId w:val="1"/>
+              </w:numPr>
+              <w:ind w:left="337"/>
+            </w:pPr>
+            <w:r>
+              <w:t xml:space="preserve">Incidence angle assumed to be worst case, </w:t>
+            </w:r>
+            <w:proofErr w:type="spellStart"/>
+            <w:r>
+              <w:t>i</w:t>
+            </w:r>
+            <w:proofErr w:type="spellEnd"/>
+            <w:r>
+              <w:t xml:space="preserve"> = 0</w:t>
+            </w:r>
+          </w:p>
+          <w:p>
+            <w:pPr>
+              <w:pStyle w:val="ListParagraph"/>
+              <w:numPr>
+                <w:ilvl w:val="0"/>
+                <w:numId w:val="1"/>
+              </w:numPr>
+              <w:ind w:left="337"/>
+            </w:pPr>
+            <w:proofErr w:type="spellStart"/>
+            <w:r>
+              <w:t>Cp</w:t>
+            </w:r>
+            <w:proofErr w:type="spellEnd"/>
+            <w:r>
+              <w:t xml:space="preserve"> and Cg are co-incident at this phase, producing no torques</w:t>
+            </w:r>
+          </w:p>
+        </w:tc>
+      </w:tr>
+      <w:tr>
+        <w:tc>
+          <w:tcPr>
+            <w:tcW w:w="1165" w:type="dxa"/>
+          </w:tcPr>
+          <w:p>
+            <w:pPr>
+              <w:rPr>
+                <w:i/>
+              </w:rPr>
+            </w:pPr>
+            <w:r>
+              <w:rPr>
+                <w:i/>
+              </w:rPr>
+              <w:t>Result</w:t>
+            </w:r>
+          </w:p>
+        </w:tc>
+        <w:tc>
+          <w:tcPr>
+            <w:tcW w:w="7650" w:type="dxa"/>
+          </w:tcPr>
+          <w:p>
+            <w:r>
+              <w:rPr>
+                <w:b/>
+              </w:rPr>
+              <w:t>Negligible at this phase</w:t>
+            </w:r>
+          </w:p>
+        </w:tc>
+      </w:tr>
+    </w:tbl>
+    <w:p>
+      <w:pPr>
+        <w:ind w:left="360"/>
+      </w:pPr>
+    </w:p>
+    <w:p>
+      <w:r>
+        <w:t>Gravity Gradient</w:t>
+      </w:r>
+    </w:p>
+    <w:tbl>
+      <w:tblPr>
+        <w:tblStyle w:val="TableGrid"/>
+        <w:tblW w:w="0" w:type="auto"/>
+        <w:tblInd w:w="360" w:type="dxa"/>
+        <w:tblBorders>
+          <w:insideV w:val="none" w:sz="0" w:space="0" w:color="auto"/>
+        </w:tblBorders>
+        <w:tblLook w:val="04A0" w:firstRow="1" w:lastRow="0" w:firstColumn="1" w:lastColumn="0" w:noHBand="0" w:noVBand="1"/>
+      </w:tblPr>
+      <w:tblGrid>
+        <w:gridCol w:w="1165"/>
+        <w:gridCol w:w="7650"/>
+      </w:tblGrid>
+      <w:tr>
+        <w:tc>
+          <w:tcPr>
+            <w:tcW w:w="1165" w:type="dxa"/>
+          </w:tcPr>
+          <w:p>
+            <w:pPr>
+              <w:rPr>
+                <w:i/>
+              </w:rPr>
+            </w:pPr>
+            <w:r>
+              <w:rPr>
+                <w:i/>
+              </w:rPr>
+              <w:t>Inputs</w:t>
+            </w:r>
+          </w:p>
+        </w:tc>
+        <w:tc>
+          <w:tcPr>
+            <w:tcW w:w="7650" w:type="dxa"/>
+          </w:tcPr>
+          <w:p>
+            <w:pPr>
+              <w:pStyle w:val="ListParagraph"/>
+              <w:numPr>
+                <w:ilvl w:val="0"/>
+                <w:numId w:val="1"/>
+              </w:numPr>
+              <w:ind w:left="342"/>
+            </w:pPr>
+            <w:r>
+              <w:t>Orbital radius</w:t>
+            </w:r>
+          </w:p>
+          <w:p>
+            <w:pPr>
+              <w:pStyle w:val="ListParagraph"/>
+              <w:numPr>
+                <w:ilvl w:val="0"/>
+                <w:numId w:val="1"/>
+              </w:numPr>
+              <w:ind w:left="342"/>
+            </w:pPr>
+            <w:r>
+              <w:t xml:space="preserve">Moments of inertia about x, y, z (Ix, </w:t>
+            </w:r>
+            <w:proofErr w:type="spellStart"/>
+            <w:r>
+              <w:t>Iy</w:t>
+            </w:r>
+            <w:proofErr w:type="spellEnd"/>
+            <w:r>
+              <w:t xml:space="preserve">, </w:t>
+            </w:r>
+            <w:proofErr w:type="spellStart"/>
+            <w:r>
+              <w:t>Iz</w:t>
+            </w:r>
+            <w:proofErr w:type="spellEnd"/>
+            <w:r>
+              <w:t>)</w:t>
+            </w:r>
+          </w:p>
+          <w:p>
+            <w:pPr>
+              <w:pStyle w:val="ListParagraph"/>
+              <w:numPr>
+                <w:ilvl w:val="0"/>
+                <w:numId w:val="1"/>
+              </w:numPr>
+              <w:ind w:left="342"/>
+            </w:pPr>
+            <w:r>
+              <w:t>Max deviation of z-axis from local vertical</w:t>
+            </w:r>
+          </w:p>
+        </w:tc>
+      </w:tr>
+      <w:tr>
+        <w:tc>
+          <w:tcPr>
+            <w:tcW w:w="1165" w:type="dxa"/>
+          </w:tcPr>
+          <w:p>
+            <w:pPr>
+              <w:rPr>
+                <w:i/>
+              </w:rPr>
+            </w:pPr>
+            <w:r>
+              <w:rPr>
+                <w:i/>
+              </w:rPr>
+              <w:t>Outputs</w:t>
+            </w:r>
+          </w:p>
+        </w:tc>
+        <w:tc>
+          <w:tcPr>
+            <w:tcW w:w="7650" w:type="dxa"/>
+          </w:tcPr>
+          <w:p>
+            <w:r>
+              <w:t>Maximum torque caused by gravity gradient</w:t>
+            </w:r>
+          </w:p>
+        </w:tc>
+      </w:tr>
+      <w:tr>
+        <w:tc>
+          <w:tcPr>
+            <w:tcW w:w="1165" w:type="dxa"/>
+          </w:tcPr>
+          <w:p>
+            <w:pPr>
+              <w:rPr>
+                <w:i/>
+              </w:rPr>
+            </w:pPr>
+            <w:r>
+              <w:rPr>
+                <w:i/>
+              </w:rPr>
+              <w:t>Iteration Choices</w:t>
+            </w:r>
+          </w:p>
+        </w:tc>
+        <w:tc>
+          <w:tcPr>
+            <w:tcW w:w="7650" w:type="dxa"/>
+          </w:tcPr>
+          <w:p>
+            <w:pPr>
+              <w:pStyle w:val="ListParagraph"/>
+              <w:numPr>
+                <w:ilvl w:val="0"/>
+                <w:numId w:val="1"/>
+              </w:numPr>
+              <w:ind w:left="342"/>
+            </w:pPr>
+            <w:r>
+              <w:t>S/C will be nadir pointing, and will thus gravity gradient will work as an advantage (IF slender shape points aligned along z-axis</w:t>
+            </w:r>
+          </w:p>
+          <w:p>
+            <w:pPr>
+              <w:pStyle w:val="ListParagraph"/>
+              <w:numPr>
+                <w:ilvl w:val="0"/>
+                <w:numId w:val="1"/>
+              </w:numPr>
+              <w:ind w:left="342"/>
+            </w:pPr>
+            <w:r>
+              <w:lastRenderedPageBreak/>
+              <w:t>This design phase, s/c is a symmetrical cube</w:t>
+            </w:r>
+            <w:r>
+              <w:t xml:space="preserve"> </w:t>
+            </w:r>
+            <w:proofErr w:type="spellStart"/>
+            <w:r>
+              <w:t>Cp</w:t>
+            </w:r>
+            <w:proofErr w:type="spellEnd"/>
+            <w:r>
+              <w:t xml:space="preserve"> and Cg are co-incident at this phase, producing no torques</w:t>
+            </w:r>
+          </w:p>
+        </w:tc>
+      </w:tr>
+      <w:tr>
+        <w:tc>
+          <w:tcPr>
+            <w:tcW w:w="1165" w:type="dxa"/>
+          </w:tcPr>
+          <w:p>
+            <w:pPr>
+              <w:rPr>
+                <w:i/>
+              </w:rPr>
+            </w:pPr>
+            <w:r>
+              <w:rPr>
+                <w:i/>
+              </w:rPr>
+              <w:lastRenderedPageBreak/>
+              <w:t>Result</w:t>
+            </w:r>
+          </w:p>
+        </w:tc>
+        <w:tc>
+          <w:tcPr>
+            <w:tcW w:w="7650" w:type="dxa"/>
+          </w:tcPr>
+          <w:p>
+            <w:r>
+              <w:rPr>
+                <w:b/>
+              </w:rPr>
+              <w:t>Negligible at this phase</w:t>
+            </w:r>
+          </w:p>
+        </w:tc>
+      </w:tr>
+    </w:tbl>
+    <w:p/>
+    <w:p>
+      <w:r>
+        <w:t>Aerodynamic Drag</w:t>
+      </w:r>
+    </w:p>
+    <w:tbl>
+      <w:tblPr>
+        <w:tblStyle w:val="TableGrid"/>
+        <w:tblW w:w="0" w:type="auto"/>
+        <w:tblInd w:w="360" w:type="dxa"/>
+        <w:tblBorders>
+          <w:insideV w:val="none" w:sz="0" w:space="0" w:color="auto"/>
+        </w:tblBorders>
+        <w:tblLook w:val="04A0" w:firstRow="1" w:lastRow="0" w:firstColumn="1" w:lastColumn="0" w:noHBand="0" w:noVBand="1"/>
+      </w:tblPr>
+      <w:tblGrid>
+        <w:gridCol w:w="1165"/>
+        <w:gridCol w:w="7650"/>
+      </w:tblGrid>
+      <w:tr>
+        <w:tc>
+          <w:tcPr>
+            <w:tcW w:w="1165" w:type="dxa"/>
+          </w:tcPr>
+          <w:p>
+            <w:pPr>
+              <w:rPr>
+                <w:i/>
+              </w:rPr>
+            </w:pPr>
+            <w:r>
+              <w:rPr>
+                <w:i/>
+              </w:rPr>
+              <w:t>Inputs</w:t>
+            </w:r>
+          </w:p>
+        </w:tc>
+        <w:tc>
+          <w:tcPr>
+            <w:tcW w:w="7650" w:type="dxa"/>
+          </w:tcPr>
+          <w:p>
+            <w:pPr>
+              <w:pStyle w:val="ListParagraph"/>
+              <w:numPr>
+                <w:ilvl w:val="0"/>
+                <w:numId w:val="1"/>
+              </w:numPr>
+              <w:ind w:left="342"/>
+            </w:pPr>
+            <w:r>
+              <w:t>Atmospheric density</w:t>
+            </w:r>
+          </w:p>
+          <w:p>
+            <w:pPr>
+              <w:pStyle w:val="ListParagraph"/>
+              <w:numPr>
+                <w:ilvl w:val="0"/>
+                <w:numId w:val="1"/>
+              </w:numPr>
+              <w:ind w:left="342"/>
+            </w:pPr>
+            <w:r>
+              <w:t>Drag coefficient</w:t>
+            </w:r>
+          </w:p>
+          <w:p>
+            <w:pPr>
+              <w:pStyle w:val="ListParagraph"/>
+              <w:numPr>
+                <w:ilvl w:val="0"/>
+                <w:numId w:val="1"/>
+              </w:numPr>
+              <w:ind w:left="342"/>
+            </w:pPr>
+            <w:r>
+              <w:t>Surface area</w:t>
+            </w:r>
+          </w:p>
+          <w:p>
+            <w:pPr>
+              <w:pStyle w:val="ListParagraph"/>
+              <w:numPr>
+                <w:ilvl w:val="0"/>
+                <w:numId w:val="1"/>
+              </w:numPr>
+              <w:ind w:left="342"/>
+            </w:pPr>
+            <w:r>
+              <w:t>S/c velocity</w:t>
+            </w:r>
+          </w:p>
+          <w:p>
+            <w:pPr>
+              <w:pStyle w:val="ListParagraph"/>
+              <w:numPr>
+                <w:ilvl w:val="0"/>
+                <w:numId w:val="1"/>
+              </w:numPr>
+              <w:ind w:left="342"/>
+            </w:pPr>
+            <w:r>
+              <w:t>Center of aerodynamic pressure</w:t>
+            </w:r>
+          </w:p>
+          <w:p>
+            <w:pPr>
+              <w:pStyle w:val="ListParagraph"/>
+              <w:numPr>
+                <w:ilvl w:val="0"/>
+                <w:numId w:val="1"/>
+              </w:numPr>
+              <w:ind w:left="342"/>
+            </w:pPr>
+            <w:r>
+              <w:t>Center of gravity</w:t>
+            </w:r>
+          </w:p>
+        </w:tc>
+      </w:tr>
+      <w:tr>
+        <w:tc>
+          <w:tcPr>
+            <w:tcW w:w="1165" w:type="dxa"/>
+          </w:tcPr>
+          <w:p>
+            <w:pPr>
+              <w:rPr>
+                <w:i/>
+              </w:rPr>
+            </w:pPr>
+            <w:r>
+              <w:rPr>
+                <w:i/>
+              </w:rPr>
+              <w:t>Outputs</w:t>
+            </w:r>
+          </w:p>
+        </w:tc>
+        <w:tc>
+          <w:tcPr>
+            <w:tcW w:w="7650" w:type="dxa"/>
+          </w:tcPr>
+          <w:p>
+            <w:r>
+              <w:t xml:space="preserve">Maximum torque </w:t>
+            </w:r>
+            <w:r>
+              <w:t>generated by aerodynamic drag</w:t>
+            </w:r>
+          </w:p>
+        </w:tc>
+      </w:tr>
+      <w:tr>
+        <w:tc>
+          <w:tcPr>
+            <w:tcW w:w="1165" w:type="dxa"/>
+          </w:tcPr>
+          <w:p>
+            <w:pPr>
+              <w:rPr>
+                <w:i/>
+              </w:rPr>
+            </w:pPr>
+            <w:r>
+              <w:rPr>
+                <w:i/>
+              </w:rPr>
+              <w:t>Iteration Choices</w:t>
+            </w:r>
+          </w:p>
+        </w:tc>
+        <w:tc>
+          <w:tcPr>
+            <w:tcW w:w="7650" w:type="dxa"/>
+          </w:tcPr>
+          <w:p>
+            <w:pPr>
+              <w:pStyle w:val="ListParagraph"/>
+              <w:numPr>
+                <w:ilvl w:val="0"/>
+                <w:numId w:val="1"/>
+              </w:numPr>
+              <w:ind w:left="342"/>
+            </w:pPr>
+            <w:r>
+              <w:t xml:space="preserve">Placement of appendages is unknown, cannot determine resultant </w:t>
+            </w:r>
+            <w:proofErr w:type="spellStart"/>
+            <w:r>
+              <w:t>Cp</w:t>
+            </w:r>
+            <w:proofErr w:type="spellEnd"/>
+            <w:r>
+              <w:t xml:space="preserve"> (assuming geometric center to be center of pressure_</w:t>
+            </w:r>
+          </w:p>
+          <w:p>
+            <w:pPr>
+              <w:pStyle w:val="ListParagraph"/>
+              <w:numPr>
+                <w:ilvl w:val="0"/>
+                <w:numId w:val="1"/>
+              </w:numPr>
+              <w:ind w:left="342"/>
+            </w:pPr>
+            <w:r>
+              <w:t>Current design: CG and CP both located in center</w:t>
+            </w:r>
+          </w:p>
+        </w:tc>
+      </w:tr>
+      <w:tr>
+        <w:tc>
+          <w:tcPr>
+            <w:tcW w:w="1165" w:type="dxa"/>
+          </w:tcPr>
+          <w:p>
+            <w:pPr>
+              <w:rPr>
+                <w:i/>
+              </w:rPr>
+            </w:pPr>
+            <w:r>
+              <w:rPr>
+                <w:i/>
+              </w:rPr>
+              <w:t>Result</w:t>
+            </w:r>
+          </w:p>
+        </w:tc>
+        <w:tc>
+          <w:tcPr>
+            <w:tcW w:w="7650" w:type="dxa"/>
+          </w:tcPr>
+          <w:p>
+            <w:r>
+              <w:rPr>
+                <w:b/>
+              </w:rPr>
+              <w:t>Negligible at this phase</w:t>
+            </w:r>
+          </w:p>
+        </w:tc>
+      </w:tr>
+    </w:tbl>
+    <w:p/>
+    <w:p>
+      <w:r>
+        <w:t>Magnetic</w:t>
+      </w:r>
+    </w:p>
+    <w:tbl>
+      <w:tblPr>
+        <w:tblStyle w:val="TableGrid"/>
+        <w:tblW w:w="0" w:type="auto"/>
+        <w:tblInd w:w="360" w:type="dxa"/>
+        <w:tblBorders>
+          <w:insideV w:val="none" w:sz="0" w:space="0" w:color="auto"/>
+        </w:tblBorders>
+        <w:tblLook w:val="04A0" w:firstRow="1" w:lastRow="0" w:firstColumn="1" w:lastColumn="0" w:noHBand="0" w:noVBand="1"/>
+      </w:tblPr>
+      <w:tblGrid>
+        <w:gridCol w:w="1165"/>
+        <w:gridCol w:w="7650"/>
+      </w:tblGrid>
+      <w:tr>
+        <w:tc>
+          <w:tcPr>
+            <w:tcW w:w="1165" w:type="dxa"/>
+          </w:tcPr>
+          <w:p>
+            <w:pPr>
+              <w:rPr>
+                <w:i/>
+              </w:rPr>
+            </w:pPr>
+            <w:r>
+              <w:rPr>
+                <w:i/>
+              </w:rPr>
+              <w:t>Inputs</w:t>
+            </w:r>
+          </w:p>
+        </w:tc>
+        <w:tc>
+          <w:tcPr>
+            <w:tcW w:w="7650" w:type="dxa"/>
+          </w:tcPr>
+          <w:p>
+            <w:pPr>
+              <w:pStyle w:val="ListParagraph"/>
+              <w:numPr>
+                <w:ilvl w:val="0"/>
+                <w:numId w:val="1"/>
+              </w:numPr>
+              <w:ind w:left="342"/>
+            </w:pPr>
+            <w:r>
+              <w:t>Radius from planet dipole to s/c</w:t>
+            </w:r>
+          </w:p>
+          <w:p>
+            <w:pPr>
+              <w:pStyle w:val="ListParagraph"/>
+              <w:numPr>
+                <w:ilvl w:val="0"/>
+                <w:numId w:val="1"/>
+              </w:numPr>
+              <w:ind w:left="342"/>
+            </w:pPr>
+            <w:r>
+              <w:t>Magnetic moment of planet</w:t>
+            </w:r>
+          </w:p>
+          <w:p>
+            <w:pPr>
+              <w:pStyle w:val="ListParagraph"/>
+              <w:numPr>
+                <w:ilvl w:val="0"/>
+                <w:numId w:val="1"/>
+              </w:numPr>
+              <w:ind w:left="342"/>
+            </w:pPr>
+            <w:r>
+              <w:t>Residual dipole of vehicle</w:t>
+            </w:r>
+          </w:p>
+        </w:tc>
+      </w:tr>
+      <w:tr>
+        <w:tc>
+          <w:tcPr>
+            <w:tcW w:w="1165" w:type="dxa"/>
+          </w:tcPr>
+          <w:p>
+            <w:pPr>
+              <w:rPr>
+                <w:i/>
+              </w:rPr>
+            </w:pPr>
+            <w:r>
+              <w:rPr>
+                <w:i/>
+              </w:rPr>
+              <w:t>Outputs</w:t>
+            </w:r>
+          </w:p>
+        </w:tc>
+        <w:tc>
+          <w:tcPr>
+            <w:tcW w:w="7650" w:type="dxa"/>
+          </w:tcPr>
+          <w:p>
+            <w:r>
+              <w:t xml:space="preserve">Maximum torque caused by </w:t>
+            </w:r>
+            <w:r>
+              <w:t>magnetic fields</w:t>
+            </w:r>
+          </w:p>
+        </w:tc>
+      </w:tr>
+      <w:tr>
+        <w:tc>
+          <w:tcPr>
+            <w:tcW w:w="1165" w:type="dxa"/>
+          </w:tcPr>
+          <w:p>
+            <w:pPr>
+              <w:rPr>
+                <w:i/>
+              </w:rPr>
+            </w:pPr>
+            <w:r>
+              <w:rPr>
+                <w:i/>
+              </w:rPr>
+              <w:t>Iteration Choices</w:t>
+            </w:r>
+          </w:p>
+        </w:tc>
+        <w:tc>
+          <w:tcPr>
+            <w:tcW w:w="7650" w:type="dxa"/>
+          </w:tcPr>
+          <w:p>
+            <w:pPr>
+              <w:pStyle w:val="ListParagraph"/>
+              <w:numPr>
+                <w:ilvl w:val="0"/>
+                <w:numId w:val="1"/>
+              </w:numPr>
+              <w:ind w:left="342"/>
+            </w:pPr>
+            <w:r>
+              <w:t>At Earth GEO, negligible. If magnetic field of mars at the design orbit is less than this, then this disturbance can also be neglected [</w:t>
+            </w:r>
+            <w:proofErr w:type="spellStart"/>
+            <w:r>
+              <w:t>book:Spacecraft-FCS-design</w:t>
+            </w:r>
+            <w:proofErr w:type="spellEnd"/>
+            <w:r>
+              <w:t>, p1]</w:t>
+            </w:r>
+          </w:p>
+          <w:p>
+            <w:pPr>
+              <w:pStyle w:val="ListParagraph"/>
+              <w:numPr>
+                <w:ilvl w:val="0"/>
+                <w:numId w:val="1"/>
+              </w:numPr>
+              <w:ind w:left="342"/>
+            </w:pPr>
+            <w:r>
+              <w:t xml:space="preserve">Earth orbit: mag only of significance in orbits below 1500km. (32,000 </w:t>
+            </w:r>
+            <w:proofErr w:type="spellStart"/>
+            <w:r>
+              <w:t>nT</w:t>
+            </w:r>
+            <w:proofErr w:type="spellEnd"/>
+            <w:r>
+              <w:t xml:space="preserve">) </w:t>
+            </w:r>
+          </w:p>
+          <w:p>
+            <w:pPr>
+              <w:pStyle w:val="ListParagraph"/>
+              <w:numPr>
+                <w:ilvl w:val="0"/>
+                <w:numId w:val="1"/>
+              </w:numPr>
+              <w:ind w:left="342"/>
+            </w:pPr>
+            <w:r>
+              <w:t xml:space="preserve">Mars magnetic field is max 1500 </w:t>
+            </w:r>
+            <w:proofErr w:type="spellStart"/>
+            <w:r>
+              <w:t>nT</w:t>
+            </w:r>
+            <w:proofErr w:type="spellEnd"/>
+            <w:r>
+              <w:t xml:space="preserve"> [</w:t>
+            </w:r>
+            <w:hyperlink r:id="rId5" w:history="1">
+              <w:r>
+                <w:rPr>
+                  <w:rStyle w:val="Hyperlink"/>
+                </w:rPr>
+                <w:t>https://www.planetary.org/blogs/emily-lakdawalla/2008/1710.html</w:t>
+              </w:r>
+            </w:hyperlink>
+            <w:r>
+              <w:t>, retrieved 5/6/2020]</w:t>
+            </w:r>
+          </w:p>
+        </w:tc>
+      </w:tr>
+      <w:tr>
+        <w:tc>
+          <w:tcPr>
+            <w:tcW w:w="1165" w:type="dxa"/>
+          </w:tcPr>
+          <w:p>
+            <w:pPr>
+              <w:rPr>
+                <w:i/>
+              </w:rPr>
+            </w:pPr>
+            <w:r>
+              <w:rPr>
+                <w:i/>
+              </w:rPr>
+              <w:t>Result</w:t>
+            </w:r>
+          </w:p>
+        </w:tc>
+        <w:tc>
+          <w:tcPr>
+            <w:tcW w:w="7650" w:type="dxa"/>
+          </w:tcPr>
+          <w:p>
+            <w:r>
+              <w:rPr>
+                <w:b/>
+              </w:rPr>
+              <w:t>Negligible at this phase</w:t>
+            </w:r>
+          </w:p>
+        </w:tc>
+      </w:tr>
+    </w:tbl>
+    <w:p/>
+    <w:p>
+      <w:pPr>
+        <w:spacing w:after="0"/>
+      </w:pPr>
+      <w:bookmarkStart w:id="0" w:name="_GoBack"/>
+      <w:bookmarkEnd w:id="0"/>
+      <w:r>
+        <w:t xml:space="preserve">Because the geometry of the spacecraft is unknown at this phase, it is not possible to calculate disturbance torques. It will be assumed that the slewing torque to execute maneuvers such as probe deployment will be significantly greater than the disturbances, and the reaction wheels will be sized using these torque requirements. </w:t>
+      </w:r>
+    </w:p>
+    <w:p>
+      <w:pPr>
+        <w:spacing w:after="0"/>
+      </w:pPr>
+      <w:r>
+        <w:t>Depending on the torque required, which is determined by the MOI of the orbiter, it may not be feasible to utilize only reaction wheel. As such, thrusters will need to additionally be utilized to exert enough torque to accelerate the spacecraft sufficiently to execute the maneuver in time. Knowing how quickly the orbiter must be able to slew (such as for deployment of probes) will determine thruster sizing.</w:t>
+      </w:r>
+    </w:p>
+    <w:p>
+      <w:pPr>
+        <w:spacing w:after="0"/>
+      </w:pPr>
+    </w:p>
+    <w:p>
+      <w:pPr>
+        <w:spacing w:after="0"/>
+      </w:pPr>
+      <w:r>
+        <w:t>For this phase it will be assumed that reaction wheels will be used to maintain pointing of the spacecraft, which is needed in any case for the Nadir pointing of LGA antennas towards Mars.</w:t>
+      </w:r>
+    </w:p>
+    <w:p>
+      <w:pPr>
+        <w:spacing w:after="0"/>
+      </w:pPr>
+    </w:p>
+    <w:p>
+      <w:pPr>
+        <w:spacing w:after="0"/>
+      </w:pPr>
+      <w:r>
+        <w:t>V&amp;V:</w:t>
+      </w:r>
+    </w:p>
+    <w:p>
+      <w:pPr>
+        <w:spacing w:after="0"/>
+      </w:pPr>
+      <w:r>
+        <w:lastRenderedPageBreak/>
+        <w:tab/>
+        <w:t xml:space="preserve">All functions are verified and validated using input data from the </w:t>
       </w:r>
       <w:proofErr w:type="spellStart"/>
       <w:r>
-        <w:t>i</w:t>
+        <w:t>FireSat</w:t>
       </w:r>
       <w:proofErr w:type="spellEnd"/>
       <w:r>
-        <w:t xml:space="preserve"> = 0</w:t>
-      </w:r>
-    </w:p>
-    <w:p>
-      <w:pPr>
-        <w:pStyle w:val="ListParagraph"/>
-        <w:numPr>
-          <w:ilvl w:val="1"/>
-          <w:numId w:val="1"/>
-        </w:numPr>
-      </w:pPr>
+        <w:t xml:space="preserve"> spacecraft. Its orbital parameters are used as inputs as described in SMAD, and the outputs of the numerical model are compared to the given values. This is done using unit tests. This helped identify small errors concerning units (km vs m, rad vs </w:t>
+      </w:r>
       <w:proofErr w:type="spellStart"/>
       <w:r>
-        <w:t>Cp</w:t>
+        <w:t>deg</w:t>
       </w:r>
       <w:proofErr w:type="spellEnd"/>
       <w:r>
-        <w:t xml:space="preserve"> and Cg are co-incident at this phase, producing no torques </w:t>
-      </w:r>
-    </w:p>
-    <w:p>
-      <w:pPr>
-        <w:pStyle w:val="ListParagraph"/>
-        <w:numPr>
-          <w:ilvl w:val="1"/>
-          <w:numId w:val="1"/>
-        </w:numPr>
-      </w:pPr>
-      <w:r>
-        <w:rPr>
-          <w:b/>
-        </w:rPr>
-        <w:t>Negligible at this phase</w:t>
-      </w:r>
-    </w:p>
-    <w:p>
-      <w:pPr>
-        <w:pStyle w:val="ListParagraph"/>
-        <w:numPr>
-          <w:ilvl w:val="0"/>
-          <w:numId w:val="1"/>
-        </w:numPr>
-      </w:pPr>
-      <w:r>
-        <w:t>Gravity Gradient</w:t>
-      </w:r>
-    </w:p>
-    <w:p>
-      <w:pPr>
-        <w:pStyle w:val="ListParagraph"/>
-        <w:numPr>
-          <w:ilvl w:val="1"/>
-          <w:numId w:val="1"/>
-        </w:numPr>
-      </w:pPr>
-      <w:r>
-        <w:rPr>
-          <w:b/>
-        </w:rPr>
-        <w:t>Negligible at this phase</w:t>
-      </w:r>
-    </w:p>
-    <w:p>
-      <w:pPr>
-        <w:pStyle w:val="ListParagraph"/>
-        <w:numPr>
-          <w:ilvl w:val="1"/>
-          <w:numId w:val="1"/>
-        </w:numPr>
-      </w:pPr>
-      <w:r>
-        <w:t>S/C will be nadir pointing, and will thus gravity gradient will work as an advantage (IF slender shape points aligned along z-axis</w:t>
-      </w:r>
-    </w:p>
-    <w:p>
-      <w:pPr>
-        <w:pStyle w:val="ListParagraph"/>
-        <w:numPr>
-          <w:ilvl w:val="1"/>
-          <w:numId w:val="1"/>
-        </w:numPr>
-      </w:pPr>
-      <w:r>
-        <w:t>This design phase, s/c is a symmetrical cube</w:t>
-      </w:r>
-    </w:p>
-    <w:p>
-      <w:pPr>
-        <w:pStyle w:val="ListParagraph"/>
-        <w:numPr>
-          <w:ilvl w:val="0"/>
-          <w:numId w:val="1"/>
-        </w:numPr>
-      </w:pPr>
-      <w:r>
-        <w:t>Aerodynamic Drag</w:t>
-      </w:r>
-    </w:p>
-    <w:p>
-      <w:pPr>
-        <w:pStyle w:val="ListParagraph"/>
-        <w:numPr>
-          <w:ilvl w:val="1"/>
-          <w:numId w:val="1"/>
-        </w:numPr>
-      </w:pPr>
-      <w:r>
-        <w:t xml:space="preserve">Placement of appendages is unknown, cannot determine resultant </w:t>
-      </w:r>
-      <w:proofErr w:type="spellStart"/>
-      <w:r>
-        <w:t>Cp</w:t>
-      </w:r>
-      <w:proofErr w:type="spellEnd"/>
-    </w:p>
-    <w:p>
-      <w:pPr>
-        <w:pStyle w:val="ListParagraph"/>
-        <w:numPr>
-          <w:ilvl w:val="1"/>
-          <w:numId w:val="1"/>
-        </w:numPr>
-      </w:pPr>
-      <w:r>
-        <w:t>Current design: CG and CP both located in center, so resultant torque is zero</w:t>
-      </w:r>
-    </w:p>
-    <w:p>
-      <w:pPr>
-        <w:pStyle w:val="ListParagraph"/>
-        <w:numPr>
-          <w:ilvl w:val="1"/>
-          <w:numId w:val="1"/>
-        </w:numPr>
-      </w:pPr>
-      <w:r>
-        <w:rPr>
-          <w:b/>
-        </w:rPr>
-        <w:t>Negligible at this phase</w:t>
-      </w:r>
-    </w:p>
-    <w:p>
-      <w:pPr>
-        <w:pStyle w:val="ListParagraph"/>
-        <w:numPr>
-          <w:ilvl w:val="0"/>
-          <w:numId w:val="1"/>
-        </w:numPr>
-      </w:pPr>
-      <w:r>
-        <w:t>Magnetic</w:t>
-      </w:r>
-    </w:p>
-    <w:p>
-      <w:pPr>
-        <w:pStyle w:val="ListParagraph"/>
-        <w:numPr>
-          <w:ilvl w:val="1"/>
-          <w:numId w:val="1"/>
-        </w:numPr>
-      </w:pPr>
-      <w:r>
-        <w:t>At Earth GEO, negligible. If magnetic field of mars at the design orbit is less than this, then this disturbance can also be neglected [</w:t>
-      </w:r>
-      <w:proofErr w:type="spellStart"/>
-      <w:r>
-        <w:t>book:Spacecraft-FCS-design</w:t>
-      </w:r>
-      <w:proofErr w:type="spellEnd"/>
-      <w:r>
-        <w:t>, p1]</w:t>
-      </w:r>
-    </w:p>
-    <w:p>
-      <w:pPr>
-        <w:pStyle w:val="ListParagraph"/>
-        <w:numPr>
-          <w:ilvl w:val="1"/>
-          <w:numId w:val="1"/>
-        </w:numPr>
-      </w:pPr>
-      <w:r>
-        <w:t xml:space="preserve">Earth orbit: mag only of significance in orbits below 1500km. (32,000 </w:t>
-      </w:r>
-      <w:proofErr w:type="spellStart"/>
-      <w:r>
-        <w:t>nT</w:t>
-      </w:r>
-      <w:proofErr w:type="spellEnd"/>
-      <w:r>
-        <w:t xml:space="preserve">) </w:t>
-      </w:r>
-    </w:p>
-    <w:p>
-      <w:pPr>
-        <w:pStyle w:val="ListParagraph"/>
-        <w:numPr>
-          <w:ilvl w:val="1"/>
-          <w:numId w:val="1"/>
-        </w:numPr>
-      </w:pPr>
-      <w:r>
-        <w:t>Mars magnetic field</w:t>
-      </w:r>
-      <w:r>
-        <w:t xml:space="preserve"> is max</w:t>
-      </w:r>
-      <w:r>
-        <w:t xml:space="preserve"> 1500 </w:t>
-      </w:r>
-      <w:proofErr w:type="spellStart"/>
-      <w:r>
-        <w:t>nT</w:t>
-      </w:r>
-      <w:proofErr w:type="spellEnd"/>
-      <w:r>
-        <w:t xml:space="preserve"> </w:t>
-      </w:r>
-      <w:r>
-        <w:t>[</w:t>
-      </w:r>
-      <w:hyperlink r:id="rId5" w:history="1">
-        <w:r>
-          <w:rPr>
-            <w:rStyle w:val="Hyperlink"/>
-          </w:rPr>
-          <w:t>https://www.planetary.org/blogs/emily-lakdawalla/2008/1710.html</w:t>
-        </w:r>
-      </w:hyperlink>
-      <w:r>
-        <w:t>, retrieved 5/6/2020]</w:t>
-      </w:r>
-    </w:p>
-    <w:p>
-      <w:pPr>
-        <w:pStyle w:val="ListParagraph"/>
-        <w:numPr>
-          <w:ilvl w:val="1"/>
-          <w:numId w:val="1"/>
-        </w:numPr>
-        <w:rPr>
-          <w:b/>
-        </w:rPr>
-      </w:pPr>
-      <w:r>
-        <w:rPr>
-          <w:b/>
-        </w:rPr>
-        <w:lastRenderedPageBreak/>
-        <w:t>N</w:t>
-      </w:r>
-      <w:r>
-        <w:rPr>
-          <w:b/>
-        </w:rPr>
-        <w:t>egligible</w:t>
-      </w:r>
-      <w:r>
-        <w:rPr>
-          <w:b/>
-        </w:rPr>
-        <w:t xml:space="preserve"> at this phase</w:t>
-      </w:r>
-    </w:p>
-    <w:p>
-      <w:pPr>
-        <w:spacing w:after="0"/>
-      </w:pPr>
-      <w:r>
-        <w:t xml:space="preserve">Because the geometry of the spacecraft is unknown at this phase, it is not possible to calculate disturbance torques. It will be assumed that the slewing torque to execute maneuvers such as probe deployment will be significantly greater than the disturbances, and the reaction wheels will be sized using these torque requirements. </w:t>
-      </w:r>
-    </w:p>
-    <w:p>
-      <w:pPr>
-        <w:spacing w:after="0"/>
-      </w:pPr>
-      <w:r>
-        <w:t>Depending on the torque required, which is determined by the MOI of the orbiter, it may not be feasible to utilize only reaction wheel. As such, thrusters will need to additionally be utilized to exert enough torque to accelerate the spacecraft sufficiently to execute the maneuver in time. Knowing how quickly the orbiter must be able to slew (such as for deployment of probes) will determine thruster sizing.</w:t>
-      </w:r>
-    </w:p>
-    <w:p>
-      <w:pPr>
-        <w:spacing w:after="0"/>
-      </w:pPr>
-    </w:p>
-    <w:p>
-      <w:pPr>
-        <w:spacing w:after="0"/>
-      </w:pPr>
-      <w:r>
-        <w:t>For this phase it will be assumed that reaction wheels will be used to maintain pointing of the spacecraft, which is needed in any case for the Nadir pointing of LGA antennas towards Mars.</w:t>
-      </w:r>
-    </w:p>
-    <w:p>
-      <w:pPr>
-        <w:spacing w:after="0"/>
-      </w:pPr>
+        <w:t>). These have subsequently been fixed.</w:t>
+      </w:r>
+    </w:p>
+    <w:p>
+      <w:pPr>
+        <w:spacing w:after="0"/>
+      </w:pPr>
+    </w:p>
+    <w:p>
+      <w:pPr>
+        <w:spacing w:after="0"/>
+      </w:pPr>
+      <w:r>
+        <w:t>These two steps combined work as verification (where the code is checked for errors) and validation (where a sample dataset is used to validate that the output is relevant to the mission).</w:t>
+      </w:r>
     </w:p>
     <w:p>
       <w:pPr>
@@ -1281,7 +2009,6 @@
         <w:spacing w:before="0"/>
       </w:pPr>
       <w:r>
-        <w:lastRenderedPageBreak/>
         <w:t>Control Law</w:t>
       </w:r>
     </w:p>
@@ -1414,6 +2141,7 @@
         <w:spacing w:after="0"/>
       </w:pPr>
       <w:r>
+        <w:lastRenderedPageBreak/>
         <w:t>MRO 10kg per RW x 4 wheels</w:t>
       </w:r>
     </w:p>
@@ -1645,12 +2373,7 @@
         <w:t xml:space="preserve"> 1 – 15kg 10 – 200 W</w:t>
       </w:r>
       <w:r>
-        <w:t xml:space="preserve"> (estimated 50W b/c smaller.</w:t>
-      </w:r>
-      <w:bookmarkStart w:id="0" w:name="_GoBack"/>
-      <w:bookmarkEnd w:id="0"/>
-      <w:r>
-        <w:t xml:space="preserve"> gut feeling)</w:t>
+        <w:t xml:space="preserve"> (estimated 50W b/c smaller. gut feeling)</w:t>
       </w:r>
     </w:p>
     <w:p>
@@ -1855,7 +2578,7 @@
         <w:rFonts w:ascii="Courier New" w:hAnsi="Courier New" w:cs="Courier New" w:hint="default"/>
       </w:rPr>
     </w:lvl>
-    <w:lvl w:ilvl="2" w:tplc="04090005" w:tentative="1">
+    <w:lvl w:ilvl="2" w:tplc="04090005">
       <w:start w:val="1"/>
       <w:numFmt w:val="bullet"/>
       <w:lvlText w:val=""/>
@@ -1867,7 +2590,7 @@
         <w:rFonts w:ascii="Wingdings" w:hAnsi="Wingdings" w:hint="default"/>
       </w:rPr>
     </w:lvl>
-    <w:lvl w:ilvl="3" w:tplc="04090001" w:tentative="1">
+    <w:lvl w:ilvl="3" w:tplc="04090001">
       <w:start w:val="1"/>
       <w:numFmt w:val="bullet"/>
       <w:lvlText w:val=""/>
@@ -2339,6 +3062,7 @@
   <w:style w:type="paragraph" w:default="1" w:styleId="Normal">
     <w:name w:val="Normal"/>
     <w:qFormat/>
+    <w:rsid w:val="00CF6A6D"/>
   </w:style>
   <w:style w:type="paragraph" w:styleId="Heading1">
     <w:name w:val="heading 1"/>
@@ -2559,6 +3283,25 @@
       <w:color w:val="0000FF"/>
       <w:u w:val="single"/>
     </w:rPr>
+  </w:style>
+  <w:style w:type="table" w:styleId="TableGrid">
+    <w:name w:val="Table Grid"/>
+    <w:basedOn w:val="TableNormal"/>
+    <w:uiPriority w:val="39"/>
+    <w:rsid w:val="00550C21"/>
+    <w:pPr>
+      <w:spacing w:after="0" w:line="240" w:lineRule="auto"/>
+    </w:pPr>
+    <w:tblPr>
+      <w:tblBorders>
+        <w:top w:val="single" w:sz="4" w:space="0" w:color="auto"/>
+        <w:left w:val="single" w:sz="4" w:space="0" w:color="auto"/>
+        <w:bottom w:val="single" w:sz="4" w:space="0" w:color="auto"/>
+        <w:right w:val="single" w:sz="4" w:space="0" w:color="auto"/>
+        <w:insideH w:val="single" w:sz="4" w:space="0" w:color="auto"/>
+        <w:insideV w:val="single" w:sz="4" w:space="0" w:color="auto"/>
+      </w:tblBorders>
+    </w:tblPr>
   </w:style>
 </w:styles>
 </file>

</xml_diff>

<commit_message>
all momentum sizing functions v and v
</commit_message>
<xml_diff>
--- a/organizational/Design Log.docx
+++ b/organizational/Design Log.docx
@@ -1100,7 +1100,68 @@
               <w:ind w:left="342"/>
             </w:pPr>
             <w:r>
-              <w:t>Max deviation of z-axis from local vertical</w:t>
+              <w:t xml:space="preserve">Max deviation of </w:t>
+            </w:r>
+            <w:r>
+              <w:rPr>
+                <w:b/>
+              </w:rPr>
+              <w:t xml:space="preserve">LONGEST AXIS </w:t>
+            </w:r>
+            <w:r>
+              <w:t>from local vertical</w:t>
+            </w:r>
+            <w:r>
+              <w:t xml:space="preserve"> (depends on orientation in orbit, discuss with Filippo)</w:t>
+            </w:r>
+            <w:bookmarkStart w:id="0" w:name="_GoBack"/>
+            <w:bookmarkEnd w:id="0"/>
+          </w:p>
+          <w:p>
+            <w:pPr>
+              <w:pStyle w:val="ListParagraph"/>
+              <w:numPr>
+                <w:ilvl w:val="1"/>
+                <w:numId w:val="1"/>
+              </w:numPr>
+              <w:ind w:left="702"/>
+            </w:pPr>
+            <w:r>
+              <w:lastRenderedPageBreak/>
+              <w:t>23.5</w:t>
+            </w:r>
+            <w:r>
+              <w:t xml:space="preserve"> degrees as per </w:t>
+            </w:r>
+            <w:r>
+              <w:t>EPS</w:t>
+            </w:r>
+            <w:r>
+              <w:t xml:space="preserve"> </w:t>
+            </w:r>
+            <w:proofErr w:type="spellStart"/>
+            <w:r>
+              <w:t>reqs</w:t>
+            </w:r>
+            <w:proofErr w:type="spellEnd"/>
+            <w:r>
+              <w:t xml:space="preserve">. However, this is misleading as the gg will pull it towards nadir, and this may only have an effect if </w:t>
+            </w:r>
+            <w:proofErr w:type="spellStart"/>
+            <w:r>
+              <w:t>comms</w:t>
+            </w:r>
+            <w:proofErr w:type="spellEnd"/>
+            <w:r>
+              <w:t xml:space="preserve"> requires the </w:t>
+            </w:r>
+            <w:proofErr w:type="spellStart"/>
+            <w:r>
+              <w:t>sc</w:t>
+            </w:r>
+            <w:proofErr w:type="spellEnd"/>
+            <w:r>
+              <w:t xml:space="preserve"> to be held at this angle from nadir</w:t>
             </w:r>
           </w:p>
         </w:tc>
@@ -1120,6 +1181,7 @@
               <w:rPr>
                 <w:i/>
               </w:rPr>
+              <w:lastRenderedPageBreak/>
               <w:t>Outputs</w:t>
             </w:r>
           </w:p>
@@ -1181,7 +1243,6 @@
               <w:ind w:left="342"/>
             </w:pPr>
             <w:r>
-              <w:lastRenderedPageBreak/>
               <w:t>This design phase, s/c is a symmetrical cube</w:t>
             </w:r>
             <w:r>
@@ -1213,7 +1274,6 @@
               <w:rPr>
                 <w:i/>
               </w:rPr>
-              <w:lastRenderedPageBreak/>
               <w:t>Result</w:t>
             </w:r>
           </w:p>
@@ -1737,8 +1797,6 @@
       <w:pPr>
         <w:spacing w:after="0"/>
       </w:pPr>
-      <w:bookmarkStart w:id="0" w:name="_GoBack"/>
-      <w:bookmarkEnd w:id="0"/>
       <w:r>
         <w:t xml:space="preserve">Because the geometry of the spacecraft is unknown at this phase, it is not possible to calculate disturbance torques. It will be assumed that the slewing torque to execute maneuvers such as probe deployment will be significantly greater than the disturbances, and the reaction wheels will be sized using these torque requirements. </w:t>
       </w:r>
@@ -1748,7 +1806,11 @@
         <w:spacing w:after="0"/>
       </w:pPr>
       <w:r>
-        <w:t>Depending on the torque required, which is determined by the MOI of the orbiter, it may not be feasible to utilize only reaction wheel. As such, thrusters will need to additionally be utilized to exert enough torque to accelerate the spacecraft sufficiently to execute the maneuver in time. Knowing how quickly the orbiter must be able to slew (such as for deployment of probes) will determine thruster sizing.</w:t>
+        <w:t xml:space="preserve">Depending on the torque required, which is determined by the MOI of the orbiter, it may not be feasible to utilize only reaction wheel. As such, thrusters will need to additionally be utilized to exert enough </w:t>
+      </w:r>
+      <w:r>
+        <w:lastRenderedPageBreak/>
+        <w:t>torque to accelerate the spacecraft sufficiently to execute the maneuver in time. Knowing how quickly the orbiter must be able to slew (such as for deployment of probes) will determine thruster sizing.</w:t>
       </w:r>
     </w:p>
     <w:p>
@@ -1773,6 +1835,53 @@
       <w:pPr>
         <w:spacing w:after="0"/>
       </w:pPr>
+    </w:p>
+    <w:p>
+      <w:pPr>
+        <w:spacing w:after="0"/>
+      </w:pPr>
+      <w:r>
+        <w:t xml:space="preserve">Max Disturbance </w:t>
+      </w:r>
+      <w:proofErr w:type="spellStart"/>
+      <w:r>
+        <w:t>Torqe</w:t>
+      </w:r>
+      <w:proofErr w:type="spellEnd"/>
+      <w:r>
+        <w:t xml:space="preserve"> Tool:</w:t>
+      </w:r>
+    </w:p>
+    <w:p>
+      <w:pPr>
+        <w:spacing w:after="0"/>
+      </w:pPr>
+      <w:r>
+        <w:t>Starts with lines of variable declarations, as described above as inputs to the disturbance torques.</w:t>
+      </w:r>
+    </w:p>
+    <w:p>
+      <w:pPr>
+        <w:spacing w:after="0"/>
+      </w:pPr>
+      <w:r>
+        <w:t>Then identifies maximum disturbance by comparison.</w:t>
+      </w:r>
+    </w:p>
+    <w:p>
+      <w:pPr>
+        <w:spacing w:after="0"/>
+      </w:pPr>
+    </w:p>
+    <w:p>
+      <w:pPr>
+        <w:spacing w:after="0"/>
+      </w:pPr>
+    </w:p>
+    <w:p>
+      <w:pPr>
+        <w:spacing w:after="0"/>
+      </w:pPr>
       <w:r>
         <w:t>V&amp;V:</w:t>
       </w:r>
@@ -1782,7 +1891,6 @@
         <w:spacing w:after="0"/>
       </w:pPr>
       <w:r>
-        <w:lastRenderedPageBreak/>
         <w:tab/>
         <w:t xml:space="preserve">All functions are verified and validated using input data from the </w:t>
       </w:r>
@@ -1875,16 +1983,174 @@
         <w:t xml:space="preserve"> excursion, and rough MOI estimates of the probe. Again, the geometry is unknown at this phase, and therefore the aerodynamic properties cannot be estimated. </w:t>
       </w:r>
     </w:p>
-    <w:p/>
+    <w:p>
+      <w:r>
+        <w:br w:type="page"/>
+      </w:r>
+    </w:p>
     <w:p>
       <w:pPr>
         <w:pStyle w:val="Heading2"/>
         <w:spacing w:before="0"/>
       </w:pPr>
       <w:r>
+        <w:lastRenderedPageBreak/>
         <w:t>Hardware Selection</w:t>
       </w:r>
     </w:p>
+    <w:p>
+      <w:r>
+        <w:t xml:space="preserve">Throughout the orbit, the vehicle will experience both cyclic and secular angular momentum. We estimate 80% of the torques to be cyclic, and 20% to be secular. “…the cyclic torques will cause cyclic rates, while secular torques cause gradual divergence.” [SMAD p369]. These cyclic torques will drive the lower limit design of the reaction wheels’ angular momentum, which needs to be large enough to withstand these torques throughout the orbit, without the need for active control. The upper limit of the angular momentum (if any) is defined by the thrusters’ fuel to </w:t>
+      </w:r>
+      <w:proofErr w:type="spellStart"/>
+      <w:r>
+        <w:t>precess</w:t>
+      </w:r>
+      <w:proofErr w:type="spellEnd"/>
+      <w:r>
+        <w:t xml:space="preserve"> the momentum. </w:t>
+      </w:r>
+      <w:r>
+        <w:t xml:space="preserve"> </w:t>
+      </w:r>
+      <w:r>
+        <w:t xml:space="preserve">Secular torques </w:t>
+      </w:r>
+      <w:r>
+        <w:t>drive the thruster mass / thrust capability design, since it must desaturate the angular momentum of the reaction wheels.</w:t>
+      </w:r>
+      <w:r>
+        <w:t xml:space="preserve"> Aerodynamic disturbance torques are secular because the drag vector is constant </w:t>
+      </w:r>
+      <w:proofErr w:type="spellStart"/>
+      <w:r>
+        <w:t>wrt</w:t>
+      </w:r>
+      <w:proofErr w:type="spellEnd"/>
+      <w:r>
+        <w:t xml:space="preserve"> the spacecraft throughout the orbit. The torque is absorbed in the momentum wheels, which are desaturated once full.</w:t>
+      </w:r>
+    </w:p>
+    <w:p>
+      <w:pPr>
+        <w:spacing w:after="0"/>
+      </w:pPr>
+      <w:r>
+        <w:t>Reaction Wheel Sizing: TORQUE</w:t>
+      </w:r>
+    </w:p>
+    <w:p>
+      <w:pPr>
+        <w:pStyle w:val="ListParagraph"/>
+        <w:numPr>
+          <w:ilvl w:val="0"/>
+          <w:numId w:val="1"/>
+        </w:numPr>
+        <w:spacing w:after="0"/>
+      </w:pPr>
+      <w:r>
+        <w:t xml:space="preserve">Disturbance Rejection: </w:t>
+      </w:r>
+      <w:r>
+        <w:t>The torque of the reaction wheels must at a minimum be able to counteract the worst-case disturbance torque,</w:t>
+      </w:r>
+      <w:r>
+        <w:t xml:space="preserve"> with</w:t>
+      </w:r>
+      <w:r>
+        <w:t xml:space="preserve"> a margin</w:t>
+      </w:r>
+      <w:r>
+        <w:t>. Typically not a driving factor</w:t>
+      </w:r>
+    </w:p>
+    <w:p>
+      <w:pPr>
+        <w:pStyle w:val="ListParagraph"/>
+        <w:numPr>
+          <w:ilvl w:val="0"/>
+          <w:numId w:val="1"/>
+        </w:numPr>
+        <w:spacing w:after="0"/>
+      </w:pPr>
+      <w:r>
+        <w:t xml:space="preserve">Slew Torque: Reaction wheels on the orbiter will be required to slew the spacecraft during maneuvers. The largest will be after the </w:t>
+      </w:r>
+      <w:proofErr w:type="spellStart"/>
+      <w:r>
+        <w:t>aerobraking</w:t>
+      </w:r>
+      <w:proofErr w:type="spellEnd"/>
+      <w:r>
+        <w:t>, when it needs to rotate from a max-drag attitude to min-drag attitude. This is a 90deg rotation in 50min window. The thrusters may assist, but preferably RW only because of better pointing accuracy.</w:t>
+      </w:r>
+    </w:p>
+    <w:p>
+      <w:pPr>
+        <w:pStyle w:val="ListParagraph"/>
+        <w:numPr>
+          <w:ilvl w:val="0"/>
+          <w:numId w:val="1"/>
+        </w:numPr>
+        <w:spacing w:after="0"/>
+      </w:pPr>
+      <w:r>
+        <w:t>Momentum Storage: Roughly integrated the worst-case disturbance torque over half its period</w:t>
+      </w:r>
+      <w:r>
+        <w:t xml:space="preserve"> if cyclic</w:t>
+      </w:r>
+      <w:r>
+        <w:t>. For gravity gradient this is ¼ orbital period. For solar radiation</w:t>
+      </w:r>
+      <w:r>
+        <w:t xml:space="preserve"> this is</w:t>
+      </w:r>
+      <w:r>
+        <w:t xml:space="preserve"> ½ orbital period</w:t>
+      </w:r>
+      <w:r>
+        <w:t xml:space="preserve">. </w:t>
+      </w:r>
+      <w:r>
+        <w:t xml:space="preserve">A simplified equation is used, using the sinusoidal </w:t>
+      </w:r>
+      <w:proofErr w:type="spellStart"/>
+      <w:r>
+        <w:t>rms</w:t>
+      </w:r>
+      <w:proofErr w:type="spellEnd"/>
+      <w:r>
+        <w:t xml:space="preserve"> rather than a complex integrating function. </w:t>
+      </w:r>
+      <w:r>
+        <w:t>For aerodynamic</w:t>
+      </w:r>
+      <w:r>
+        <w:t xml:space="preserve"> disturbances</w:t>
+      </w:r>
+      <w:r>
+        <w:t xml:space="preserve"> this is not cyclic and will accumulate throughout the orbit. How much depends on orbital altitude. The final circular </w:t>
+      </w:r>
+      <w:r>
+        <w:t xml:space="preserve">200km circular </w:t>
+      </w:r>
+      <w:r>
+        <w:t xml:space="preserve">orbit will drive the design, however it is noted that immediately after </w:t>
+      </w:r>
+      <w:proofErr w:type="spellStart"/>
+      <w:r>
+        <w:t>aerobraking</w:t>
+      </w:r>
+      <w:proofErr w:type="spellEnd"/>
+      <w:r>
+        <w:t xml:space="preserve"> the orbit will be lower and will require more frequent momentum desaturation</w:t>
+      </w:r>
+      <w:r>
+        <w:t>s. Frequency of desaturations is TBD.</w:t>
+      </w:r>
+    </w:p>
+    <w:p/>
     <w:p>
       <w:pPr>
         <w:pStyle w:val="Heading3"/>
@@ -1919,6 +2185,9 @@
       <w:r>
         <w:t>Thrusters</w:t>
       </w:r>
+      <w:r>
+        <w:t xml:space="preserve"> for momentum desaturation and high-rate slew maneuvers</w:t>
+      </w:r>
     </w:p>
     <w:p>
       <w:pPr>
@@ -1932,31 +2201,8 @@
       <w:r>
         <w:t>Reaction wheels</w:t>
       </w:r>
-    </w:p>
-    <w:p>
-      <w:pPr>
-        <w:pStyle w:val="ListParagraph"/>
-        <w:numPr>
-          <w:ilvl w:val="1"/>
-          <w:numId w:val="1"/>
-        </w:numPr>
-        <w:spacing w:after="0"/>
-      </w:pPr>
-      <w:r>
-        <w:t>Control Moment Gyros</w:t>
-      </w:r>
-    </w:p>
-    <w:p>
-      <w:pPr>
-        <w:pStyle w:val="ListParagraph"/>
-        <w:numPr>
-          <w:ilvl w:val="1"/>
-          <w:numId w:val="1"/>
-        </w:numPr>
-        <w:spacing w:after="0"/>
-      </w:pPr>
-      <w:r>
-        <w:t>Combination…</w:t>
+      <w:r>
+        <w:t xml:space="preserve"> for controlling resisting disturbances and providing high-accuracy slewing</w:t>
       </w:r>
     </w:p>
     <w:p>
@@ -2054,6 +2300,7 @@
         <w:spacing w:before="0"/>
       </w:pPr>
       <w:r>
+        <w:lastRenderedPageBreak/>
         <w:t>Budgets</w:t>
       </w:r>
       <w:r>
@@ -2141,7 +2388,6 @@
         <w:spacing w:after="0"/>
       </w:pPr>
       <w:r>
-        <w:lastRenderedPageBreak/>
         <w:t>MRO 10kg per RW x 4 wheels</w:t>
       </w:r>
     </w:p>

</xml_diff>

<commit_message>
AOCS main file added
</commit_message>
<xml_diff>
--- a/organizational/Design Log.docx
+++ b/organizational/Design Log.docx
@@ -2189,25 +2189,118 @@
         <w:t xml:space="preserve"> disturbances</w:t>
       </w:r>
       <w:r>
-        <w:t xml:space="preserve"> this is not cyclic and will accumulate throughout the orbit. How much depends on orbital altitude. The final circular </w:t>
-      </w:r>
-      <w:r>
-        <w:t xml:space="preserve">200km circular </w:t>
-      </w:r>
-      <w:r>
-        <w:t xml:space="preserve">orbit will drive the design, however it is noted that immediately after </w:t>
+        <w:t xml:space="preserve"> this is not cyclic and will accumulate throughout the orbit. How much depends on orbital altitude. </w:t>
+      </w:r>
+    </w:p>
+    <w:p>
+      <w:pPr>
+        <w:spacing w:after="0"/>
+        <w:ind w:left="720"/>
+      </w:pPr>
+      <w:r>
+        <w:t>The worst case scenario is considered, taking into account the torques needed when driving the solar arrays and HGA</w:t>
+      </w:r>
+    </w:p>
+    <w:p>
+      <w:pPr>
+        <w:spacing w:after="0"/>
+      </w:pPr>
+    </w:p>
+    <w:p>
+      <w:pPr>
+        <w:spacing w:after="0"/>
+      </w:pPr>
+      <w:r>
+        <w:t>Appendages:</w:t>
+      </w:r>
+    </w:p>
+    <w:p>
+      <w:pPr>
+        <w:pStyle w:val="ListParagraph"/>
+        <w:numPr>
+          <w:ilvl w:val="0"/>
+          <w:numId w:val="1"/>
+        </w:numPr>
+        <w:spacing w:after="0"/>
+      </w:pPr>
+      <w:r>
+        <w:t>Solar array:</w:t>
+      </w:r>
+    </w:p>
+    <w:p>
+      <w:pPr>
+        <w:pStyle w:val="ListParagraph"/>
+        <w:numPr>
+          <w:ilvl w:val="1"/>
+          <w:numId w:val="1"/>
+        </w:numPr>
+        <w:spacing w:after="0"/>
+      </w:pPr>
+      <w:r>
+        <w:t>Circular shape, rotation only about radial axis</w:t>
+      </w:r>
+    </w:p>
+    <w:p>
+      <w:pPr>
+        <w:pStyle w:val="ListParagraph"/>
+        <w:numPr>
+          <w:ilvl w:val="0"/>
+          <w:numId w:val="1"/>
+        </w:numPr>
+        <w:spacing w:after="0"/>
+      </w:pPr>
+      <w:r>
+        <w:t>HGA:</w:t>
+      </w:r>
+    </w:p>
+    <w:p>
+      <w:pPr>
+        <w:pStyle w:val="ListParagraph"/>
+        <w:numPr>
+          <w:ilvl w:val="1"/>
+          <w:numId w:val="1"/>
+        </w:numPr>
+        <w:spacing w:after="0"/>
+      </w:pPr>
+      <w:r>
+        <w:t xml:space="preserve">Cylindrical shape. </w:t>
+      </w:r>
+    </w:p>
+    <w:p>
+      <w:pPr>
+        <w:pStyle w:val="ListParagraph"/>
+        <w:numPr>
+          <w:ilvl w:val="1"/>
+          <w:numId w:val="1"/>
+        </w:numPr>
+        <w:spacing w:after="0"/>
+      </w:pPr>
+      <w:r>
+        <w:t>Gimbal located on edge of body</w:t>
+      </w:r>
+    </w:p>
+    <w:p>
+      <w:pPr>
+        <w:pStyle w:val="ListParagraph"/>
+        <w:numPr>
+          <w:ilvl w:val="1"/>
+          <w:numId w:val="1"/>
+        </w:numPr>
+        <w:spacing w:after="0"/>
+      </w:pPr>
+      <w:r>
+        <w:t xml:space="preserve">Gimbal mechanism 45kg, see designParams.xlsx first sheet [Deep Space </w:t>
       </w:r>
       <w:proofErr w:type="spellStart"/>
       <w:r>
-        <w:t>aerobraking</w:t>
+        <w:t>Comms</w:t>
       </w:r>
       <w:proofErr w:type="spellEnd"/>
       <w:r>
-        <w:t xml:space="preserve"> the orbit will be lower and will require more frequent momentum desaturation</w:t>
-      </w:r>
-      <w:r>
-        <w:t>s. Frequency of desaturations is TBD.</w:t>
-      </w:r>
+        <w:t xml:space="preserve"> 2016, p210]</w:t>
+      </w:r>
+      <w:bookmarkStart w:id="0" w:name="_GoBack"/>
+      <w:bookmarkEnd w:id="0"/>
     </w:p>
     <w:p/>
     <w:p>
@@ -2369,7 +2462,6 @@
         <w:spacing w:before="0"/>
       </w:pPr>
       <w:r>
-        <w:lastRenderedPageBreak/>
         <w:t>Budgets</w:t>
       </w:r>
       <w:r>
@@ -2764,8 +2856,6 @@
         </w:numPr>
         <w:spacing w:after="0"/>
       </w:pPr>
-      <w:bookmarkStart w:id="0" w:name="_GoBack"/>
-      <w:bookmarkEnd w:id="0"/>
     </w:p>
     <w:p>
       <w:pPr>
@@ -2859,6 +2949,7 @@
         <w:spacing w:before="0"/>
       </w:pPr>
       <w:r>
+        <w:lastRenderedPageBreak/>
         <w:t>CDH:</w:t>
       </w:r>
     </w:p>

</xml_diff>

<commit_message>
verified that probe config has no impact
</commit_message>
<xml_diff>
--- a/organizational/Design Log.docx
+++ b/organizational/Design Log.docx
@@ -7,6 +7,8 @@
         <w:pStyle w:val="Heading1"/>
         <w:spacing w:before="0"/>
       </w:pPr>
+      <w:bookmarkStart w:id="0" w:name="_GoBack"/>
+      <w:bookmarkEnd w:id="0"/>
       <w:r>
         <w:t>Design Log</w:t>
       </w:r>
@@ -658,13 +660,11 @@
         <w:spacing w:after="0"/>
       </w:pPr>
       <w:r>
-        <w:t xml:space="preserve">Three-axis control. Unknown landing ellipse requirement, therefore it will work for lifting if necessary. The powered descent phase needs to be 3-axis anyways, so this </w:t>
-      </w:r>
-      <w:proofErr w:type="spellStart"/>
-      <w:r>
-        <w:t>wil</w:t>
-      </w:r>
-      <w:proofErr w:type="spellEnd"/>
+        <w:t>Three-axis control. Unknown landing ellipse requirement, therefore it will work for lifting if necessary. The powered descent phase needs to be 3-axis anyways, so this wil</w:t>
+      </w:r>
+      <w:r>
+        <w:t>l</w:t>
+      </w:r>
       <w:r>
         <w:t xml:space="preserve"> reduce number of systems on board</w:t>
       </w:r>
@@ -2299,8 +2299,6 @@
       <w:r>
         <w:t xml:space="preserve"> 2016, p210]</w:t>
       </w:r>
-      <w:bookmarkStart w:id="0" w:name="_GoBack"/>
-      <w:bookmarkEnd w:id="0"/>
     </w:p>
     <w:p/>
     <w:p>

</xml_diff>